<commit_message>
re-submit guided capstone project
</commit_message>
<xml_diff>
--- a/Capstone_Guided/Documents/Guided Capstone Project Report.docx
+++ b/Capstone_Guided/Documents/Guided Capstone Project Report.docx
@@ -98,39 +98,19 @@
         <w:rPr>
           <w:b/>
           <w:bCs/>
-          <w:sz w:val="32"/>
-          <w:szCs w:val="32"/>
-        </w:rPr>
-      </w:pPr>
-      <w:r>
-        <w:rPr>
-          <w:b/>
-          <w:bCs/>
-          <w:sz w:val="32"/>
-          <w:szCs w:val="32"/>
-        </w:rPr>
-        <w:t xml:space="preserve">Problem </w:t>
-      </w:r>
-      <w:r>
-        <w:rPr>
-          <w:b/>
-          <w:bCs/>
-          <w:sz w:val="32"/>
-          <w:szCs w:val="32"/>
-        </w:rPr>
-        <w:t>Identification Overview</w:t>
-      </w:r>
-    </w:p>
-    <w:p>
-      <w:pPr>
-        <w:jc w:val="both"/>
+          <w:sz w:val="28"/>
+          <w:szCs w:val="28"/>
+        </w:rPr>
+      </w:pPr>
+      <w:r>
         <w:rPr>
           <w:b/>
           <w:bCs/>
           <w:sz w:val="28"/>
           <w:szCs w:val="28"/>
         </w:rPr>
-      </w:pPr>
+        <w:t xml:space="preserve">Problem </w:t>
+      </w:r>
       <w:r>
         <w:rPr>
           <w:b/>
@@ -138,18 +118,40 @@
           <w:sz w:val="28"/>
           <w:szCs w:val="28"/>
         </w:rPr>
+        <w:t>Identification Overview</w:t>
+      </w:r>
+    </w:p>
+    <w:p>
+      <w:pPr>
+        <w:jc w:val="both"/>
+        <w:rPr>
+          <w:b/>
+          <w:bCs/>
+        </w:rPr>
+      </w:pPr>
+      <w:r>
+        <w:rPr>
+          <w:b/>
+          <w:bCs/>
+        </w:rPr>
         <w:t>Problem</w:t>
       </w:r>
     </w:p>
     <w:p>
       <w:pPr>
         <w:jc w:val="both"/>
+        <w:rPr>
+          <w:sz w:val="22"/>
+          <w:szCs w:val="22"/>
+        </w:rPr>
       </w:pPr>
       <w:r>
         <w:rPr>
           <w:rFonts w:eastAsia="Arial"/>
           <w:b/>
           <w:bCs/>
+          <w:sz w:val="22"/>
+          <w:szCs w:val="22"/>
           <w:lang w:val="en-AU"/>
         </w:rPr>
         <w:t xml:space="preserve">How much can Whitefish Mountain Resort (renamed from Big Mountain Resort) increase lift ticket prices for weekdays and weekends in the upcoming season to maintain the service by covering the additional operating costs of $1,540,000 for the new chair lift? </w:t>
@@ -158,10 +160,56 @@
     <w:p>
       <w:pPr>
         <w:jc w:val="both"/>
-      </w:pPr>
-    </w:p>
-    <w:p>
-      <w:pPr>
+        <w:rPr>
+          <w:sz w:val="22"/>
+          <w:szCs w:val="22"/>
+        </w:rPr>
+      </w:pPr>
+    </w:p>
+    <w:p>
+      <w:pPr>
+        <w:jc w:val="both"/>
+        <w:rPr>
+          <w:b/>
+          <w:bCs/>
+        </w:rPr>
+      </w:pPr>
+      <w:r>
+        <w:rPr>
+          <w:b/>
+          <w:bCs/>
+        </w:rPr>
+        <w:t>Context</w:t>
+      </w:r>
+    </w:p>
+    <w:p>
+      <w:pPr>
+        <w:jc w:val="both"/>
+        <w:rPr>
+          <w:sz w:val="22"/>
+          <w:szCs w:val="22"/>
+        </w:rPr>
+      </w:pPr>
+      <w:r>
+        <w:rPr>
+          <w:rFonts w:eastAsia="Arial"/>
+          <w:sz w:val="22"/>
+          <w:szCs w:val="22"/>
+          <w:lang w:val="en-AU"/>
+        </w:rPr>
+        <w:t xml:space="preserve">Whitefish Mountain Resort (WMR; renamed from Big Mountain Resort in 2007) is a ski resort in Montana accommodating skiers and riders of all levels and abilities. To provide better service to customers, WMR has recently installed an additional chair lift that would require the extra operating costs of $1,540,000. WMR is desire to know how much they can increase ticket prices and/or how they can cut costs without undermining the ticket price to maintain their profits by covering these additional operating costs. </w:t>
+      </w:r>
+    </w:p>
+    <w:p>
+      <w:pPr>
+        <w:jc w:val="both"/>
+      </w:pPr>
+    </w:p>
+    <w:p>
+      <w:pPr>
+        <w:pBdr>
+          <w:bottom w:val="single" w:sz="6" w:space="1" w:color="auto"/>
+        </w:pBdr>
         <w:jc w:val="both"/>
         <w:rPr>
           <w:b/>
@@ -177,19 +225,40 @@
           <w:sz w:val="28"/>
           <w:szCs w:val="28"/>
         </w:rPr>
-        <w:t>Context</w:t>
-      </w:r>
-    </w:p>
-    <w:p>
-      <w:pPr>
-        <w:jc w:val="both"/>
-      </w:pPr>
-      <w:r>
-        <w:rPr>
-          <w:rFonts w:eastAsia="Arial"/>
-          <w:lang w:val="en-AU"/>
-        </w:rPr>
-        <w:t xml:space="preserve">Whitefish Mountain Resort (WMR; renamed from Big Mountain Resort in 2007) is a ski resort in Montana accommodating skiers and riders of all levels and abilities. To provide better service to customers, WMR has recently installed an additional chair lift that would require the extra operating costs of $1,540,000. WMR is desire to know how much they can increase ticket prices and/or how they can cut costs without undermining the ticket price to maintain their profits by covering these additional operating costs. </w:t>
+        <w:t>Recommendation</w:t>
+      </w:r>
+    </w:p>
+    <w:p>
+      <w:pPr>
+        <w:tabs>
+          <w:tab w:val="left" w:pos="1020"/>
+        </w:tabs>
+        <w:jc w:val="both"/>
+        <w:rPr>
+          <w:sz w:val="22"/>
+          <w:szCs w:val="22"/>
+        </w:rPr>
+      </w:pPr>
+      <w:r>
+        <w:rPr>
+          <w:sz w:val="22"/>
+          <w:szCs w:val="22"/>
+        </w:rPr>
+        <w:t xml:space="preserve">The current ticket price for adults at WMR is $81, which is no difference between weekdays and weekends. Our model suggests that the ticket price can be increased up to $95, which is $14 higher than the current price. Given the mean absolute error of $10.39, I am confident to point out </w:t>
+      </w:r>
+      <w:r>
+        <w:rPr>
+          <w:sz w:val="22"/>
+          <w:szCs w:val="22"/>
+        </w:rPr>
+        <w:t xml:space="preserve">that </w:t>
+      </w:r>
+      <w:r>
+        <w:rPr>
+          <w:sz w:val="22"/>
+          <w:szCs w:val="22"/>
+        </w:rPr>
+        <w:t>the ticket price at WMR is underpriced in the market when we consider its top-notch facilities. If we assume that the number of visitors would be 350,000 and each visitor would buy 5 tickets on average, the additional revenue would be $26M, which will cover the operating costs for the newly installed chairlift ($1.54M).</w:t>
       </w:r>
     </w:p>
     <w:p>
@@ -202,120 +271,6 @@
         <w:pBdr>
           <w:bottom w:val="single" w:sz="6" w:space="1" w:color="auto"/>
         </w:pBdr>
-        <w:jc w:val="both"/>
-        <w:rPr>
-          <w:b/>
-          <w:bCs/>
-          <w:sz w:val="32"/>
-          <w:szCs w:val="32"/>
-        </w:rPr>
-      </w:pPr>
-      <w:r>
-        <w:rPr>
-          <w:b/>
-          <w:bCs/>
-          <w:sz w:val="32"/>
-          <w:szCs w:val="32"/>
-        </w:rPr>
-        <w:t>Problem Solution</w:t>
-      </w:r>
-    </w:p>
-    <w:p>
-      <w:pPr>
-        <w:tabs>
-          <w:tab w:val="left" w:pos="1020"/>
-        </w:tabs>
-        <w:jc w:val="both"/>
-      </w:pPr>
-      <w:r>
-        <w:t xml:space="preserve">The current ticket price for adults at </w:t>
-      </w:r>
-      <w:r>
-        <w:t>WMR</w:t>
-      </w:r>
-      <w:r>
-        <w:t xml:space="preserve"> is $81, which is no difference between weekdays and weekends. Our model suggests that the ticket price can be increased up to $95, which is $14 higher than the current price. Given the mean absolute error of $10.39, I am confident to point out </w:t>
-      </w:r>
-      <w:r>
-        <w:t xml:space="preserve">that </w:t>
-      </w:r>
-      <w:r>
-        <w:t xml:space="preserve">the ticket price at </w:t>
-      </w:r>
-      <w:r>
-        <w:t>WMR</w:t>
-      </w:r>
-      <w:r>
-        <w:t xml:space="preserve"> is underpriced in the market when we consider its top-notch facilities</w:t>
-      </w:r>
-      <w:r>
-        <w:t xml:space="preserve">. </w:t>
-      </w:r>
-      <w:r>
-        <w:t>If we assume that the number of visitors would be 350,000 and each visitor would buy 5 tickets on average, the additional revenue would be $26M, which will cover the operating costs for the newly installed chairlift ($1.54M).</w:t>
-      </w:r>
-    </w:p>
-    <w:p>
-      <w:pPr>
-        <w:jc w:val="both"/>
-      </w:pPr>
-    </w:p>
-    <w:p>
-      <w:pPr>
-        <w:jc w:val="both"/>
-      </w:pPr>
-    </w:p>
-    <w:p>
-      <w:pPr>
-        <w:jc w:val="both"/>
-      </w:pPr>
-    </w:p>
-    <w:p>
-      <w:pPr>
-        <w:jc w:val="both"/>
-      </w:pPr>
-    </w:p>
-    <w:p>
-      <w:pPr>
-        <w:jc w:val="both"/>
-      </w:pPr>
-    </w:p>
-    <w:p>
-      <w:pPr>
-        <w:jc w:val="both"/>
-      </w:pPr>
-    </w:p>
-    <w:p>
-      <w:pPr>
-        <w:jc w:val="both"/>
-      </w:pPr>
-    </w:p>
-    <w:p>
-      <w:pPr>
-        <w:pBdr>
-          <w:bottom w:val="single" w:sz="6" w:space="1" w:color="auto"/>
-        </w:pBdr>
-        <w:jc w:val="both"/>
-        <w:rPr>
-          <w:b/>
-          <w:bCs/>
-          <w:sz w:val="32"/>
-          <w:szCs w:val="32"/>
-        </w:rPr>
-      </w:pPr>
-      <w:r>
-        <w:rPr>
-          <w:b/>
-          <w:bCs/>
-          <w:sz w:val="32"/>
-          <w:szCs w:val="32"/>
-        </w:rPr>
-        <w:lastRenderedPageBreak/>
-        <w:t>Data Analysis</w:t>
-      </w:r>
-    </w:p>
-    <w:p>
-      <w:pPr>
         <w:jc w:val="both"/>
         <w:rPr>
           <w:b/>
@@ -330,6 +285,22 @@
           <w:bCs/>
           <w:sz w:val="28"/>
           <w:szCs w:val="28"/>
+        </w:rPr>
+        <w:t>Data Analysis</w:t>
+      </w:r>
+    </w:p>
+    <w:p>
+      <w:pPr>
+        <w:jc w:val="both"/>
+        <w:rPr>
+          <w:b/>
+          <w:bCs/>
+        </w:rPr>
+      </w:pPr>
+      <w:r>
+        <w:rPr>
+          <w:b/>
+          <w:bCs/>
         </w:rPr>
         <w:t>Data</w:t>
       </w:r>
@@ -344,23 +315,31 @@
         <w:jc w:val="both"/>
         <w:rPr>
           <w:rFonts w:ascii="Times New Roman" w:hAnsi="Times New Roman" w:cs="Times New Roman"/>
-        </w:rPr>
-      </w:pPr>
-      <w:r>
-        <w:rPr>
-          <w:rFonts w:ascii="Times New Roman" w:hAnsi="Times New Roman" w:cs="Times New Roman"/>
+          <w:sz w:val="22"/>
+          <w:szCs w:val="22"/>
+        </w:rPr>
+      </w:pPr>
+      <w:r>
+        <w:rPr>
+          <w:rFonts w:ascii="Times New Roman" w:hAnsi="Times New Roman" w:cs="Times New Roman"/>
+          <w:sz w:val="22"/>
+          <w:szCs w:val="22"/>
         </w:rPr>
         <w:t xml:space="preserve">A CSV file that contains 27 features for 330 resorts including WMR. This was provided by </w:t>
       </w:r>
       <w:r>
         <w:rPr>
           <w:rFonts w:ascii="Times New Roman" w:hAnsi="Times New Roman" w:cs="Times New Roman"/>
+          <w:sz w:val="22"/>
+          <w:szCs w:val="22"/>
         </w:rPr>
         <w:t xml:space="preserve">the </w:t>
       </w:r>
       <w:r>
         <w:rPr>
           <w:rFonts w:ascii="Times New Roman" w:hAnsi="Times New Roman" w:cs="Times New Roman"/>
+          <w:sz w:val="22"/>
+          <w:szCs w:val="22"/>
         </w:rPr>
         <w:t xml:space="preserve">data manager at WMR. </w:t>
       </w:r>
@@ -375,23 +354,31 @@
         <w:jc w:val="both"/>
         <w:rPr>
           <w:rFonts w:ascii="Times New Roman" w:hAnsi="Times New Roman" w:cs="Times New Roman"/>
-        </w:rPr>
-      </w:pPr>
-      <w:r>
-        <w:rPr>
-          <w:rFonts w:ascii="Times New Roman" w:hAnsi="Times New Roman" w:cs="Times New Roman"/>
+          <w:sz w:val="22"/>
+          <w:szCs w:val="22"/>
+        </w:rPr>
+      </w:pPr>
+      <w:r>
+        <w:rPr>
+          <w:rFonts w:ascii="Times New Roman" w:hAnsi="Times New Roman" w:cs="Times New Roman"/>
+          <w:sz w:val="22"/>
+          <w:szCs w:val="22"/>
         </w:rPr>
         <w:t xml:space="preserve">Population and area data for the US states, which was obtained from </w:t>
       </w:r>
       <w:r>
         <w:rPr>
           <w:rFonts w:ascii="Times New Roman" w:hAnsi="Times New Roman" w:cs="Times New Roman"/>
+          <w:sz w:val="22"/>
+          <w:szCs w:val="22"/>
         </w:rPr>
         <w:t xml:space="preserve">a </w:t>
       </w:r>
       <w:r>
         <w:rPr>
           <w:rFonts w:ascii="Times New Roman" w:hAnsi="Times New Roman" w:cs="Times New Roman"/>
+          <w:sz w:val="22"/>
+          <w:szCs w:val="22"/>
         </w:rPr>
         <w:t>publicly released data table (Wikipedia)</w:t>
       </w:r>
@@ -410,33 +397,140 @@
       <w:pPr>
         <w:jc w:val="both"/>
         <w:rPr>
-          <w:b/>
-          <w:bCs/>
-          <w:sz w:val="28"/>
-          <w:szCs w:val="28"/>
-        </w:rPr>
-      </w:pPr>
-      <w:r>
-        <w:rPr>
-          <w:b/>
-          <w:bCs/>
+          <w:sz w:val="22"/>
+          <w:szCs w:val="22"/>
+        </w:rPr>
+      </w:pPr>
+      <w:r>
+        <w:rPr>
+          <w:sz w:val="22"/>
+          <w:szCs w:val="22"/>
+        </w:rPr>
+        <w:t xml:space="preserve">One note is that the ‘Region’ feature is slightly different from the ‘state’ feature in the dataset. While they are the same in most observations, there are several places that a certain state has several regions or different </w:t>
+      </w:r>
+      <w:r>
+        <w:rPr>
+          <w:sz w:val="22"/>
+          <w:szCs w:val="22"/>
+        </w:rPr>
+        <w:lastRenderedPageBreak/>
+        <w:t xml:space="preserve">name of region: for example, in California, there are two regions, which are Sierra Nevada and Northern California. In </w:t>
+      </w:r>
+      <w:r>
+        <w:rPr>
+          <w:sz w:val="22"/>
+          <w:szCs w:val="22"/>
+        </w:rPr>
+        <w:fldChar w:fldCharType="begin"/>
+      </w:r>
+      <w:r>
+        <w:rPr>
+          <w:sz w:val="22"/>
+          <w:szCs w:val="22"/>
+        </w:rPr>
+        <w:instrText xml:space="preserve"> REF _Ref122340093 \h </w:instrText>
+      </w:r>
+      <w:r>
+        <w:rPr>
+          <w:sz w:val="22"/>
+          <w:szCs w:val="22"/>
+        </w:rPr>
+      </w:r>
+      <w:r>
+        <w:rPr>
+          <w:sz w:val="22"/>
+          <w:szCs w:val="22"/>
+        </w:rPr>
+        <w:fldChar w:fldCharType="separate"/>
+      </w:r>
+      <w:r>
+        <w:t xml:space="preserve">Figure </w:t>
+      </w:r>
+      <w:r>
+        <w:rPr>
           <w:noProof/>
-          <w:sz w:val="28"/>
-          <w:szCs w:val="28"/>
+        </w:rPr>
+        <w:t>1</w:t>
+      </w:r>
+      <w:r>
+        <w:rPr>
+          <w:sz w:val="22"/>
+          <w:szCs w:val="22"/>
+        </w:rPr>
+        <w:fldChar w:fldCharType="end"/>
+      </w:r>
+      <w:r>
+        <w:rPr>
+          <w:sz w:val="22"/>
+          <w:szCs w:val="22"/>
+        </w:rPr>
+        <w:t xml:space="preserve">, we can check </w:t>
+      </w:r>
+      <w:r>
+        <w:rPr>
+          <w:sz w:val="22"/>
+          <w:szCs w:val="22"/>
+        </w:rPr>
+        <w:t xml:space="preserve">that </w:t>
+      </w:r>
+      <w:r>
+        <w:rPr>
+          <w:sz w:val="22"/>
+          <w:szCs w:val="22"/>
+        </w:rPr>
+        <w:t>the number of resorts in Montana</w:t>
+      </w:r>
+      <w:r>
+        <w:rPr>
+          <w:sz w:val="22"/>
+          <w:szCs w:val="22"/>
+        </w:rPr>
+        <w:t>, where our target resort is located,</w:t>
+      </w:r>
+      <w:r>
+        <w:rPr>
+          <w:sz w:val="22"/>
+          <w:szCs w:val="22"/>
+        </w:rPr>
+        <w:t xml:space="preserve"> ranks at 13</w:t>
+      </w:r>
+      <w:r>
+        <w:rPr>
+          <w:sz w:val="22"/>
+          <w:szCs w:val="22"/>
+          <w:vertAlign w:val="superscript"/>
+        </w:rPr>
+        <w:t>th</w:t>
+      </w:r>
+      <w:r>
+        <w:rPr>
+          <w:sz w:val="22"/>
+          <w:szCs w:val="22"/>
+        </w:rPr>
+        <w:t xml:space="preserve"> place over entire country. </w:t>
+      </w:r>
+      <w:r>
+        <w:rPr>
+          <w:sz w:val="22"/>
+          <w:szCs w:val="22"/>
+        </w:rPr>
+        <w:t xml:space="preserve">There is no significant difference in the result between region and state. </w:t>
+      </w:r>
+    </w:p>
+    <w:p>
+      <w:pPr>
+        <w:keepNext/>
+        <w:jc w:val="center"/>
+      </w:pPr>
+      <w:r>
+        <w:rPr>
+          <w:noProof/>
         </w:rPr>
         <w:drawing>
-          <wp:anchor distT="0" distB="0" distL="114300" distR="114300" simplePos="0" relativeHeight="251658240" behindDoc="0" locked="0" layoutInCell="1" allowOverlap="1" wp14:anchorId="4084E189" wp14:editId="44E948BC">
-            <wp:simplePos x="0" y="0"/>
-            <wp:positionH relativeFrom="column">
-              <wp:posOffset>3187700</wp:posOffset>
-            </wp:positionH>
-            <wp:positionV relativeFrom="paragraph">
-              <wp:posOffset>74930</wp:posOffset>
-            </wp:positionV>
-            <wp:extent cx="2806700" cy="2806700"/>
-            <wp:effectExtent l="0" t="0" r="0" b="0"/>
-            <wp:wrapNone/>
-            <wp:docPr id="4" name="Picture 4" descr="Chart, histogram&#10;&#10;Description automatically generated"/>
+          <wp:inline distT="0" distB="0" distL="0" distR="0" wp14:anchorId="3FE55AE5" wp14:editId="5DE0550C">
+            <wp:extent cx="3958485" cy="2594161"/>
+            <wp:effectExtent l="0" t="0" r="4445" b="0"/>
+            <wp:docPr id="2" name="Picture 2" descr="Chart, bar chart, histogram&#10;&#10;Description automatically generated"/>
             <wp:cNvGraphicFramePr>
               <a:graphicFrameLocks xmlns:a="http://schemas.openxmlformats.org/drawingml/2006/main" noChangeAspect="1"/>
             </wp:cNvGraphicFramePr>
@@ -444,17 +538,11 @@
               <a:graphicData uri="http://schemas.openxmlformats.org/drawingml/2006/picture">
                 <pic:pic xmlns:pic="http://schemas.openxmlformats.org/drawingml/2006/picture">
                   <pic:nvPicPr>
-                    <pic:cNvPr id="4" name="Picture 4" descr="Chart, histogram&#10;&#10;Description automatically generated"/>
+                    <pic:cNvPr id="2" name="Picture 2" descr="Chart, bar chart, histogram&#10;&#10;Description automatically generated"/>
                     <pic:cNvPicPr/>
                   </pic:nvPicPr>
                   <pic:blipFill>
-                    <a:blip r:embed="rId8" cstate="print">
-                      <a:extLst>
-                        <a:ext uri="{28A0092B-C50C-407E-A947-70E740481C1C}">
-                          <a14:useLocalDpi xmlns:a14="http://schemas.microsoft.com/office/drawing/2010/main" val="0"/>
-                        </a:ext>
-                      </a:extLst>
-                    </a:blip>
+                    <a:blip r:embed="rId8"/>
                     <a:stretch>
                       <a:fillRect/>
                     </a:stretch>
@@ -462,7 +550,7 @@
                   <pic:spPr>
                     <a:xfrm>
                       <a:off x="0" y="0"/>
-                      <a:ext cx="2806700" cy="2806700"/>
+                      <a:ext cx="4007143" cy="2626048"/>
                     </a:xfrm>
                     <a:prstGeom prst="rect">
                       <a:avLst/>
@@ -471,48 +559,653 @@
                 </pic:pic>
               </a:graphicData>
             </a:graphic>
-            <wp14:sizeRelH relativeFrom="page">
-              <wp14:pctWidth>0</wp14:pctWidth>
-            </wp14:sizeRelH>
-            <wp14:sizeRelV relativeFrom="page">
-              <wp14:pctHeight>0</wp14:pctHeight>
-            </wp14:sizeRelV>
-          </wp:anchor>
+          </wp:inline>
         </w:drawing>
       </w:r>
-      <w:r>
-        <w:rPr>
-          <w:b/>
-          <w:bCs/>
-          <w:sz w:val="28"/>
-          <w:szCs w:val="28"/>
-        </w:rPr>
-        <w:t>Notable features</w:t>
-      </w:r>
-    </w:p>
-    <w:p>
-      <w:pPr>
-        <w:jc w:val="both"/>
-      </w:pPr>
+    </w:p>
+    <w:p>
+      <w:pPr>
+        <w:pStyle w:val="Caption"/>
+        <w:jc w:val="center"/>
+      </w:pPr>
+      <w:bookmarkStart w:id="0" w:name="_Ref122340093"/>
+      <w:r>
+        <w:t xml:space="preserve">Figure </w:t>
+      </w:r>
+      <w:fldSimple w:instr=" SEQ Figure \* ARABIC ">
+        <w:r>
+          <w:rPr>
+            <w:noProof/>
+          </w:rPr>
+          <w:t>1</w:t>
+        </w:r>
+      </w:fldSimple>
+      <w:bookmarkEnd w:id="0"/>
+      <w:r>
+        <w:t>. Distribution of resorts by Region and State</w:t>
+      </w:r>
+    </w:p>
+    <w:p>
+      <w:pPr>
+        <w:jc w:val="both"/>
+        <w:rPr>
+          <w:sz w:val="22"/>
+          <w:szCs w:val="22"/>
+        </w:rPr>
+      </w:pPr>
+      <w:r>
+        <w:rPr>
+          <w:sz w:val="22"/>
+          <w:szCs w:val="22"/>
+        </w:rPr>
+        <w:t>In order to get insight for the ticket price</w:t>
+      </w:r>
+      <w:r>
+        <w:rPr>
+          <w:sz w:val="22"/>
+          <w:szCs w:val="22"/>
+        </w:rPr>
+        <w:t xml:space="preserve">, we check the distribution of ticket prices over the states (see the left panel of </w:t>
+      </w:r>
+      <w:r>
+        <w:rPr>
+          <w:sz w:val="22"/>
+          <w:szCs w:val="22"/>
+        </w:rPr>
+        <w:fldChar w:fldCharType="begin"/>
+      </w:r>
+      <w:r>
+        <w:rPr>
+          <w:sz w:val="22"/>
+          <w:szCs w:val="22"/>
+        </w:rPr>
+        <w:instrText xml:space="preserve"> REF _Ref122340119 \h </w:instrText>
+      </w:r>
+      <w:r>
+        <w:rPr>
+          <w:sz w:val="22"/>
+          <w:szCs w:val="22"/>
+        </w:rPr>
+      </w:r>
+      <w:r>
+        <w:rPr>
+          <w:sz w:val="22"/>
+          <w:szCs w:val="22"/>
+        </w:rPr>
+        <w:fldChar w:fldCharType="separate"/>
+      </w:r>
+      <w:r>
+        <w:t>Figu</w:t>
+      </w:r>
+      <w:r>
+        <w:t>r</w:t>
+      </w:r>
+      <w:r>
+        <w:t xml:space="preserve">e </w:t>
+      </w:r>
       <w:r>
         <w:rPr>
           <w:noProof/>
-          <w:sz w:val="20"/>
-          <w:szCs w:val="20"/>
+        </w:rPr>
+        <w:t>2</w:t>
+      </w:r>
+      <w:r>
+        <w:rPr>
+          <w:sz w:val="22"/>
+          <w:szCs w:val="22"/>
+        </w:rPr>
+        <w:fldChar w:fldCharType="end"/>
+      </w:r>
+      <w:r>
+        <w:rPr>
+          <w:sz w:val="22"/>
+          <w:szCs w:val="22"/>
+        </w:rPr>
+        <w:t xml:space="preserve">). Unlike to other states, in Montana, the average ticket price for weekdays is identical to that for weekends. This may lead us to ask a question as to differentiate the ticket price between weekdays and weekends. In the right panel of </w:t>
+      </w:r>
+      <w:r>
+        <w:rPr>
+          <w:sz w:val="22"/>
+          <w:szCs w:val="22"/>
+        </w:rPr>
+        <w:fldChar w:fldCharType="begin"/>
+      </w:r>
+      <w:r>
+        <w:rPr>
+          <w:sz w:val="22"/>
+          <w:szCs w:val="22"/>
+        </w:rPr>
+        <w:instrText xml:space="preserve"> REF _Ref122340119 \h </w:instrText>
+      </w:r>
+      <w:r>
+        <w:rPr>
+          <w:sz w:val="22"/>
+          <w:szCs w:val="22"/>
+        </w:rPr>
+      </w:r>
+      <w:r>
+        <w:rPr>
+          <w:sz w:val="22"/>
+          <w:szCs w:val="22"/>
+        </w:rPr>
+        <w:fldChar w:fldCharType="separate"/>
+      </w:r>
+      <w:r>
+        <w:t xml:space="preserve">Figure </w:t>
+      </w:r>
+      <w:r>
+        <w:rPr>
+          <w:noProof/>
+        </w:rPr>
+        <w:t>2</w:t>
+      </w:r>
+      <w:r>
+        <w:rPr>
+          <w:sz w:val="22"/>
+          <w:szCs w:val="22"/>
+        </w:rPr>
+        <w:fldChar w:fldCharType="end"/>
+      </w:r>
+      <w:r>
+        <w:rPr>
+          <w:sz w:val="22"/>
+          <w:szCs w:val="22"/>
+        </w:rPr>
+        <w:t xml:space="preserve">, we can see that the overall price lies within $25 ~ $125 without considering some outliers. </w:t>
+      </w:r>
+      <w:r>
+        <w:rPr>
+          <w:sz w:val="22"/>
+          <w:szCs w:val="22"/>
+        </w:rPr>
+        <w:t xml:space="preserve">We can see that the ticket price in Montana has small variation over the state. </w:t>
+      </w:r>
+    </w:p>
+    <w:p>
+      <w:pPr>
+        <w:jc w:val="both"/>
+        <w:rPr>
+          <w:sz w:val="22"/>
+          <w:szCs w:val="22"/>
+        </w:rPr>
+      </w:pPr>
+    </w:p>
+    <w:p>
+      <w:pPr>
+        <w:keepNext/>
+        <w:jc w:val="center"/>
+      </w:pPr>
+      <w:r>
+        <w:rPr>
+          <w:noProof/>
+        </w:rPr>
+        <mc:AlternateContent>
+          <mc:Choice Requires="wps">
+            <w:drawing>
+              <wp:anchor distT="0" distB="0" distL="114300" distR="114300" simplePos="0" relativeHeight="251662336" behindDoc="0" locked="0" layoutInCell="1" allowOverlap="1" wp14:anchorId="387C0FA9" wp14:editId="7AF8D542">
+                <wp:simplePos x="0" y="0"/>
+                <wp:positionH relativeFrom="column">
+                  <wp:posOffset>107315</wp:posOffset>
+                </wp:positionH>
+                <wp:positionV relativeFrom="paragraph">
+                  <wp:posOffset>2729230</wp:posOffset>
+                </wp:positionV>
+                <wp:extent cx="5554345" cy="635"/>
+                <wp:effectExtent l="0" t="0" r="0" b="12065"/>
+                <wp:wrapThrough wrapText="bothSides">
+                  <wp:wrapPolygon edited="0">
+                    <wp:start x="0" y="0"/>
+                    <wp:lineTo x="0" y="0"/>
+                    <wp:lineTo x="21533" y="0"/>
+                    <wp:lineTo x="21533" y="0"/>
+                    <wp:lineTo x="0" y="0"/>
+                  </wp:wrapPolygon>
+                </wp:wrapThrough>
+                <wp:docPr id="14" name="Text Box 14"/>
+                <wp:cNvGraphicFramePr/>
+                <a:graphic xmlns:a="http://schemas.openxmlformats.org/drawingml/2006/main">
+                  <a:graphicData uri="http://schemas.microsoft.com/office/word/2010/wordprocessingShape">
+                    <wps:wsp>
+                      <wps:cNvSpPr txBox="1"/>
+                      <wps:spPr>
+                        <a:xfrm>
+                          <a:off x="0" y="0"/>
+                          <a:ext cx="5554345" cy="635"/>
+                        </a:xfrm>
+                        <a:prstGeom prst="rect">
+                          <a:avLst/>
+                        </a:prstGeom>
+                        <a:solidFill>
+                          <a:prstClr val="white"/>
+                        </a:solidFill>
+                        <a:ln>
+                          <a:noFill/>
+                        </a:ln>
+                      </wps:spPr>
+                      <wps:txbx>
+                        <w:txbxContent>
+                          <w:p>
+                            <w:pPr>
+                              <w:pStyle w:val="Caption"/>
+                              <w:rPr>
+                                <w:noProof/>
+                              </w:rPr>
+                            </w:pPr>
+                            <w:bookmarkStart w:id="1" w:name="_Ref122340119"/>
+                            <w:r>
+                              <w:t xml:space="preserve">Figure </w:t>
+                            </w:r>
+                            <w:fldSimple w:instr=" SEQ Figure \* ARABIC ">
+                              <w:r>
+                                <w:rPr>
+                                  <w:noProof/>
+                                </w:rPr>
+                                <w:t>2</w:t>
+                              </w:r>
+                            </w:fldSimple>
+                            <w:bookmarkEnd w:id="1"/>
+                            <w:r>
+                              <w:t>. Average ticket prices for weekdays and weekends. Left panel: bar plot that compare the average prices. Right panel: box plot that shows variability of the average prices over the states.</w:t>
+                            </w:r>
+                          </w:p>
+                        </w:txbxContent>
+                      </wps:txbx>
+                      <wps:bodyPr rot="0" spcFirstLastPara="0" vertOverflow="overflow" horzOverflow="overflow" vert="horz" wrap="square" lIns="0" tIns="0" rIns="0" bIns="0" numCol="1" spcCol="0" rtlCol="0" fromWordArt="0" anchor="t" anchorCtr="0" forceAA="0" compatLnSpc="1">
+                        <a:prstTxWarp prst="textNoShape">
+                          <a:avLst/>
+                        </a:prstTxWarp>
+                        <a:spAutoFit/>
+                      </wps:bodyPr>
+                    </wps:wsp>
+                  </a:graphicData>
+                </a:graphic>
+              </wp:anchor>
+            </w:drawing>
+          </mc:Choice>
+          <mc:Fallback>
+            <w:pict>
+              <v:shapetype w14:anchorId="387C0FA9" id="_x0000_t202" coordsize="21600,21600" o:spt="202" path="m,l,21600r21600,l21600,xe">
+                <v:stroke joinstyle="miter"/>
+                <v:path gradientshapeok="t" o:connecttype="rect"/>
+              </v:shapetype>
+              <v:shape id="Text Box 14" o:spid="_x0000_s1026" type="#_x0000_t202" style="position:absolute;left:0;text-align:left;margin-left:8.45pt;margin-top:214.9pt;width:437.35pt;height:.05pt;z-index:251662336;visibility:visible;mso-wrap-style:square;mso-wrap-distance-left:9pt;mso-wrap-distance-top:0;mso-wrap-distance-right:9pt;mso-wrap-distance-bottom:0;mso-position-horizontal:absolute;mso-position-horizontal-relative:text;mso-position-vertical:absolute;mso-position-vertical-relative:text;v-text-anchor:top" o:gfxdata="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" stroked="f">
+                <v:textbox style="mso-fit-shape-to-text:t" inset="0,0,0,0">
+                  <w:txbxContent>
+                    <w:p>
+                      <w:pPr>
+                        <w:pStyle w:val="Caption"/>
+                        <w:rPr>
+                          <w:noProof/>
+                        </w:rPr>
+                      </w:pPr>
+                      <w:bookmarkStart w:id="2" w:name="_Ref122340119"/>
+                      <w:r>
+                        <w:t xml:space="preserve">Figure </w:t>
+                      </w:r>
+                      <w:fldSimple w:instr=" SEQ Figure \* ARABIC ">
+                        <w:r>
+                          <w:rPr>
+                            <w:noProof/>
+                          </w:rPr>
+                          <w:t>2</w:t>
+                        </w:r>
+                      </w:fldSimple>
+                      <w:bookmarkEnd w:id="2"/>
+                      <w:r>
+                        <w:t>. Average ticket prices for weekdays and weekends. Left panel: bar plot that compare the average prices. Right panel: box plot that shows variability of the average prices over the states.</w:t>
+                      </w:r>
+                    </w:p>
+                  </w:txbxContent>
+                </v:textbox>
+                <w10:wrap type="through"/>
+              </v:shape>
+            </w:pict>
+          </mc:Fallback>
+        </mc:AlternateContent>
+      </w:r>
+      <w:r>
+        <w:rPr>
+          <w:noProof/>
+        </w:rPr>
+        <mc:AlternateContent>
+          <mc:Choice Requires="wpg">
+            <w:drawing>
+              <wp:anchor distT="0" distB="0" distL="114300" distR="114300" simplePos="0" relativeHeight="251660288" behindDoc="0" locked="0" layoutInCell="1" allowOverlap="1" wp14:anchorId="5EBC3487" wp14:editId="3B0DA10A">
+                <wp:simplePos x="0" y="0"/>
+                <wp:positionH relativeFrom="column">
+                  <wp:posOffset>107911</wp:posOffset>
+                </wp:positionH>
+                <wp:positionV relativeFrom="paragraph">
+                  <wp:posOffset>73802</wp:posOffset>
+                </wp:positionV>
+                <wp:extent cx="5554518" cy="2598420"/>
+                <wp:effectExtent l="0" t="0" r="0" b="5080"/>
+                <wp:wrapThrough wrapText="bothSides">
+                  <wp:wrapPolygon edited="0">
+                    <wp:start x="0" y="0"/>
+                    <wp:lineTo x="0" y="21537"/>
+                    <wp:lineTo x="11014" y="21537"/>
+                    <wp:lineTo x="11014" y="18581"/>
+                    <wp:lineTo x="21533" y="18475"/>
+                    <wp:lineTo x="21533" y="845"/>
+                    <wp:lineTo x="11014" y="0"/>
+                    <wp:lineTo x="0" y="0"/>
+                  </wp:wrapPolygon>
+                </wp:wrapThrough>
+                <wp:docPr id="13" name="Group 13"/>
+                <wp:cNvGraphicFramePr/>
+                <a:graphic xmlns:a="http://schemas.openxmlformats.org/drawingml/2006/main">
+                  <a:graphicData uri="http://schemas.microsoft.com/office/word/2010/wordprocessingGroup">
+                    <wpg:wgp>
+                      <wpg:cNvGrpSpPr/>
+                      <wpg:grpSpPr>
+                        <a:xfrm>
+                          <a:off x="0" y="0"/>
+                          <a:ext cx="5554518" cy="2598420"/>
+                          <a:chOff x="0" y="0"/>
+                          <a:chExt cx="5554518" cy="2598420"/>
+                        </a:xfrm>
+                      </wpg:grpSpPr>
+                      <pic:pic xmlns:pic="http://schemas.openxmlformats.org/drawingml/2006/picture">
+                        <pic:nvPicPr>
+                          <pic:cNvPr id="3" name="Picture 3" descr="Chart, bar chart&#10;&#10;Description automatically generated"/>
+                          <pic:cNvPicPr>
+                            <a:picLocks noChangeAspect="1"/>
+                          </pic:cNvPicPr>
+                        </pic:nvPicPr>
+                        <pic:blipFill>
+                          <a:blip r:embed="rId9" cstate="print">
+                            <a:extLst>
+                              <a:ext uri="{28A0092B-C50C-407E-A947-70E740481C1C}">
+                                <a14:useLocalDpi xmlns:a14="http://schemas.microsoft.com/office/drawing/2010/main" val="0"/>
+                              </a:ext>
+                            </a:extLst>
+                          </a:blip>
+                          <a:stretch>
+                            <a:fillRect/>
+                          </a:stretch>
+                        </pic:blipFill>
+                        <pic:spPr>
+                          <a:xfrm>
+                            <a:off x="0" y="0"/>
+                            <a:ext cx="2816860" cy="2598420"/>
+                          </a:xfrm>
+                          <a:prstGeom prst="rect">
+                            <a:avLst/>
+                          </a:prstGeom>
+                        </pic:spPr>
+                      </pic:pic>
+                      <pic:pic xmlns:pic="http://schemas.openxmlformats.org/drawingml/2006/picture">
+                        <pic:nvPicPr>
+                          <pic:cNvPr id="5" name="Picture 5" descr="Chart, bar chart&#10;&#10;Description automatically generated"/>
+                          <pic:cNvPicPr>
+                            <a:picLocks noChangeAspect="1"/>
+                          </pic:cNvPicPr>
+                        </pic:nvPicPr>
+                        <pic:blipFill>
+                          <a:blip r:embed="rId10" cstate="print">
+                            <a:extLst>
+                              <a:ext uri="{28A0092B-C50C-407E-A947-70E740481C1C}">
+                                <a14:useLocalDpi xmlns:a14="http://schemas.microsoft.com/office/drawing/2010/main" val="0"/>
+                              </a:ext>
+                            </a:extLst>
+                          </a:blip>
+                          <a:stretch>
+                            <a:fillRect/>
+                          </a:stretch>
+                        </pic:blipFill>
+                        <pic:spPr>
+                          <a:xfrm>
+                            <a:off x="2817033" y="119270"/>
+                            <a:ext cx="2737485" cy="2100580"/>
+                          </a:xfrm>
+                          <a:prstGeom prst="rect">
+                            <a:avLst/>
+                          </a:prstGeom>
+                        </pic:spPr>
+                      </pic:pic>
+                    </wpg:wgp>
+                  </a:graphicData>
+                </a:graphic>
+              </wp:anchor>
+            </w:drawing>
+          </mc:Choice>
+          <mc:Fallback>
+            <w:pict>
+              <v:group w14:anchorId="052879D6" id="Group 13" o:spid="_x0000_s1026" style="position:absolute;margin-left:8.5pt;margin-top:5.8pt;width:437.35pt;height:204.6pt;z-index:251660288" coordsize="55545,25984" o:gfxdata="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">
+                <v:shapetype id="_x0000_t75" coordsize="21600,21600" o:spt="75" o:preferrelative="t" path="m@4@5l@4@11@9@11@9@5xe" filled="f" stroked="f">
+                  <v:stroke joinstyle="miter"/>
+                  <v:formulas>
+                    <v:f eqn="if lineDrawn pixelLineWidth 0"/>
+                    <v:f eqn="sum @0 1 0"/>
+                    <v:f eqn="sum 0 0 @1"/>
+                    <v:f eqn="prod @2 1 2"/>
+                    <v:f eqn="prod @3 21600 pixelWidth"/>
+                    <v:f eqn="prod @3 21600 pixelHeight"/>
+                    <v:f eqn="sum @0 0 1"/>
+                    <v:f eqn="prod @6 1 2"/>
+                    <v:f eqn="prod @7 21600 pixelWidth"/>
+                    <v:f eqn="sum @8 21600 0"/>
+                    <v:f eqn="prod @7 21600 pixelHeight"/>
+                    <v:f eqn="sum @10 21600 0"/>
+                  </v:formulas>
+                  <v:path o:extrusionok="f" gradientshapeok="t" o:connecttype="rect"/>
+                  <o:lock v:ext="edit" aspectratio="t"/>
+                </v:shapetype>
+                <v:shape id="Picture 3" o:spid="_x0000_s1027" type="#_x0000_t75" alt="Chart, bar chart&#10;&#10;Description automatically generated" style="position:absolute;width:28168;height:25984;visibility:visible;mso-wrap-style:square" o:gfxdata="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">
+                  <v:imagedata r:id="rId11" o:title="Chart, bar chart&#10;&#10;Description automatically generated"/>
+                </v:shape>
+                <v:shape id="Picture 5" o:spid="_x0000_s1028" type="#_x0000_t75" alt="Chart, bar chart&#10;&#10;Description automatically generated" style="position:absolute;left:28170;top:1192;width:27375;height:21006;visibility:visible;mso-wrap-style:square" o:gfxdata="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">
+                  <v:imagedata r:id="rId12" o:title="Chart, bar chart&#10;&#10;Description automatically generated"/>
+                </v:shape>
+                <w10:wrap type="through"/>
+              </v:group>
+            </w:pict>
+          </mc:Fallback>
+        </mc:AlternateContent>
+      </w:r>
+    </w:p>
+    <w:p>
+      <w:pPr>
+        <w:jc w:val="both"/>
+        <w:rPr>
+          <w:sz w:val="22"/>
+          <w:szCs w:val="22"/>
+        </w:rPr>
+      </w:pPr>
+    </w:p>
+    <w:p>
+      <w:pPr>
+        <w:keepNext/>
+        <w:jc w:val="center"/>
+      </w:pPr>
+    </w:p>
+    <w:p>
+      <w:pPr>
+        <w:ind w:firstLine="180"/>
+        <w:jc w:val="both"/>
+        <w:rPr>
+          <w:sz w:val="22"/>
+          <w:szCs w:val="22"/>
+        </w:rPr>
+      </w:pPr>
+    </w:p>
+    <w:p>
+      <w:pPr>
+        <w:ind w:firstLine="180"/>
+        <w:jc w:val="both"/>
+        <w:rPr>
+          <w:sz w:val="22"/>
+          <w:szCs w:val="22"/>
+        </w:rPr>
+      </w:pPr>
+      <w:r>
+        <w:rPr>
+          <w:sz w:val="22"/>
+          <w:szCs w:val="22"/>
+        </w:rPr>
+        <w:lastRenderedPageBreak/>
+        <w:t xml:space="preserve">In </w:t>
+      </w:r>
+      <w:r>
+        <w:rPr>
+          <w:sz w:val="22"/>
+          <w:szCs w:val="22"/>
+        </w:rPr>
+        <w:fldChar w:fldCharType="begin"/>
+      </w:r>
+      <w:r>
+        <w:rPr>
+          <w:sz w:val="22"/>
+          <w:szCs w:val="22"/>
+        </w:rPr>
+        <w:instrText xml:space="preserve"> REF _Ref122340153 \h </w:instrText>
+      </w:r>
+      <w:r>
+        <w:rPr>
+          <w:sz w:val="22"/>
+          <w:szCs w:val="22"/>
+        </w:rPr>
+      </w:r>
+      <w:r>
+        <w:rPr>
+          <w:sz w:val="22"/>
+          <w:szCs w:val="22"/>
+        </w:rPr>
+        <w:fldChar w:fldCharType="separate"/>
+      </w:r>
+      <w:r>
+        <w:t xml:space="preserve">Figure </w:t>
+      </w:r>
+      <w:r>
+        <w:rPr>
+          <w:noProof/>
+        </w:rPr>
+        <w:t>3</w:t>
+      </w:r>
+      <w:r>
+        <w:rPr>
+          <w:sz w:val="22"/>
+          <w:szCs w:val="22"/>
+        </w:rPr>
+        <w:fldChar w:fldCharType="end"/>
+      </w:r>
+      <w:r>
+        <w:rPr>
+          <w:sz w:val="22"/>
+          <w:szCs w:val="22"/>
+        </w:rPr>
+        <w:t>, we can see the distribution of features to help understanding the dataset. The plot is generated after conducting spot check-up and handling the suspicious outliers. While the are some skewed distributions in ‘</w:t>
+      </w:r>
+      <w:proofErr w:type="spellStart"/>
+      <w:r>
+        <w:rPr>
+          <w:sz w:val="22"/>
+          <w:szCs w:val="22"/>
+        </w:rPr>
+        <w:t>fastQuads</w:t>
+      </w:r>
+      <w:proofErr w:type="spellEnd"/>
+      <w:r>
+        <w:rPr>
+          <w:sz w:val="22"/>
+          <w:szCs w:val="22"/>
+        </w:rPr>
+        <w:t>’, ‘</w:t>
+      </w:r>
+      <w:proofErr w:type="spellStart"/>
+      <w:r>
+        <w:rPr>
+          <w:sz w:val="22"/>
+          <w:szCs w:val="22"/>
+        </w:rPr>
+        <w:t>fastSixes</w:t>
+      </w:r>
+      <w:proofErr w:type="spellEnd"/>
+      <w:r>
+        <w:rPr>
+          <w:sz w:val="22"/>
+          <w:szCs w:val="22"/>
+        </w:rPr>
+        <w:t xml:space="preserve">’, and ‘trams’, overall dataset is </w:t>
+      </w:r>
+      <w:r>
+        <w:rPr>
+          <w:sz w:val="22"/>
+          <w:szCs w:val="22"/>
+        </w:rPr>
+        <w:t>well</w:t>
+      </w:r>
+      <w:r>
+        <w:rPr>
+          <w:sz w:val="22"/>
+          <w:szCs w:val="22"/>
+        </w:rPr>
+        <w:t xml:space="preserve"> distributed (</w:t>
+      </w:r>
+      <w:proofErr w:type="spellStart"/>
+      <w:r>
+        <w:rPr>
+          <w:sz w:val="22"/>
+          <w:szCs w:val="22"/>
+        </w:rPr>
+        <w:t>i.e</w:t>
+      </w:r>
+      <w:proofErr w:type="spellEnd"/>
+      <w:r>
+        <w:rPr>
+          <w:sz w:val="22"/>
+          <w:szCs w:val="22"/>
+        </w:rPr>
+        <w:t xml:space="preserve">, no extreme value is shown). </w:t>
+      </w:r>
+    </w:p>
+    <w:p>
+      <w:pPr>
+        <w:ind w:firstLine="180"/>
+        <w:jc w:val="both"/>
+        <w:rPr>
+          <w:sz w:val="22"/>
+          <w:szCs w:val="22"/>
+        </w:rPr>
+      </w:pPr>
+    </w:p>
+    <w:p>
+      <w:pPr>
+        <w:ind w:firstLine="180"/>
+        <w:jc w:val="both"/>
+        <w:rPr>
+          <w:sz w:val="22"/>
+          <w:szCs w:val="22"/>
+        </w:rPr>
+      </w:pPr>
+    </w:p>
+    <w:p>
+      <w:pPr>
+        <w:ind w:firstLine="180"/>
+        <w:jc w:val="both"/>
+        <w:rPr>
+          <w:sz w:val="22"/>
+          <w:szCs w:val="22"/>
+        </w:rPr>
+      </w:pPr>
+    </w:p>
+    <w:p>
+      <w:pPr>
+        <w:keepNext/>
+        <w:jc w:val="center"/>
+      </w:pPr>
+      <w:r>
+        <w:rPr>
+          <w:noProof/>
+          <w:sz w:val="22"/>
+          <w:szCs w:val="22"/>
         </w:rPr>
         <w:drawing>
-          <wp:anchor distT="0" distB="0" distL="114300" distR="114300" simplePos="0" relativeHeight="251659264" behindDoc="0" locked="0" layoutInCell="1" allowOverlap="1" wp14:anchorId="7C5AF7BC" wp14:editId="263FA86D">
-            <wp:simplePos x="0" y="0"/>
-            <wp:positionH relativeFrom="column">
-              <wp:posOffset>50006</wp:posOffset>
-            </wp:positionH>
-            <wp:positionV relativeFrom="paragraph">
-              <wp:posOffset>33020</wp:posOffset>
-            </wp:positionV>
-            <wp:extent cx="3228975" cy="2690813"/>
-            <wp:effectExtent l="0" t="0" r="0" b="1905"/>
-            <wp:wrapNone/>
-            <wp:docPr id="7" name="Picture 7" descr="Chart&#10;&#10;Description automatically generated"/>
+          <wp:inline distT="0" distB="0" distL="0" distR="0" wp14:anchorId="23FFFFDE" wp14:editId="020BCACB">
+            <wp:extent cx="5943600" cy="4055110"/>
+            <wp:effectExtent l="0" t="0" r="0" b="0"/>
+            <wp:docPr id="8" name="Picture 8" descr="Diagram, engineering drawing&#10;&#10;Description automatically generated"/>
             <wp:cNvGraphicFramePr>
               <a:graphicFrameLocks xmlns:a="http://schemas.openxmlformats.org/drawingml/2006/main" noChangeAspect="1"/>
             </wp:cNvGraphicFramePr>
@@ -520,17 +1213,11 @@
               <a:graphicData uri="http://schemas.openxmlformats.org/drawingml/2006/picture">
                 <pic:pic xmlns:pic="http://schemas.openxmlformats.org/drawingml/2006/picture">
                   <pic:nvPicPr>
-                    <pic:cNvPr id="7" name="Picture 7" descr="Chart&#10;&#10;Description automatically generated"/>
+                    <pic:cNvPr id="8" name="Picture 8" descr="Diagram, engineering drawing&#10;&#10;Description automatically generated"/>
                     <pic:cNvPicPr/>
                   </pic:nvPicPr>
                   <pic:blipFill>
-                    <a:blip r:embed="rId9" cstate="print">
-                      <a:extLst>
-                        <a:ext uri="{28A0092B-C50C-407E-A947-70E740481C1C}">
-                          <a14:useLocalDpi xmlns:a14="http://schemas.microsoft.com/office/drawing/2010/main" val="0"/>
-                        </a:ext>
-                      </a:extLst>
-                    </a:blip>
+                    <a:blip r:embed="rId13"/>
                     <a:stretch>
                       <a:fillRect/>
                     </a:stretch>
@@ -538,7 +1225,7 @@
                   <pic:spPr>
                     <a:xfrm>
                       <a:off x="0" y="0"/>
-                      <a:ext cx="3233239" cy="2694366"/>
+                      <a:ext cx="5943600" cy="4055110"/>
                     </a:xfrm>
                     <a:prstGeom prst="rect">
                       <a:avLst/>
@@ -547,235 +1234,725 @@
                 </pic:pic>
               </a:graphicData>
             </a:graphic>
-            <wp14:sizeRelH relativeFrom="page">
-              <wp14:pctWidth>0</wp14:pctWidth>
-            </wp14:sizeRelH>
-            <wp14:sizeRelV relativeFrom="page">
-              <wp14:pctHeight>0</wp14:pctHeight>
-            </wp14:sizeRelV>
-          </wp:anchor>
+          </wp:inline>
         </w:drawing>
       </w:r>
     </w:p>
     <w:p>
       <w:pPr>
+        <w:pStyle w:val="Caption"/>
+        <w:jc w:val="center"/>
+        <w:rPr>
+          <w:sz w:val="22"/>
+          <w:szCs w:val="22"/>
+        </w:rPr>
+      </w:pPr>
+      <w:bookmarkStart w:id="3" w:name="_Ref122340153"/>
+      <w:r>
+        <w:t xml:space="preserve">Figure </w:t>
+      </w:r>
+      <w:fldSimple w:instr=" SEQ Figure \* ARABIC ">
+        <w:r>
+          <w:rPr>
+            <w:noProof/>
+          </w:rPr>
+          <w:t>3</w:t>
+        </w:r>
+      </w:fldSimple>
+      <w:bookmarkEnd w:id="3"/>
+      <w:r>
+        <w:t>. Distribution of features</w:t>
+      </w:r>
+    </w:p>
+    <w:p>
+      <w:pPr>
+        <w:keepNext/>
+        <w:jc w:val="both"/>
+      </w:pPr>
+    </w:p>
+    <w:p>
+      <w:pPr>
+        <w:keepNext/>
+        <w:jc w:val="both"/>
+        <w:rPr>
+          <w:b/>
+          <w:bCs/>
+        </w:rPr>
+      </w:pPr>
+    </w:p>
+    <w:p>
+      <w:pPr>
+        <w:keepNext/>
+        <w:jc w:val="both"/>
+        <w:rPr>
+          <w:b/>
+          <w:bCs/>
+        </w:rPr>
+      </w:pPr>
+    </w:p>
+    <w:p>
+      <w:pPr>
+        <w:keepNext/>
+        <w:jc w:val="both"/>
+        <w:rPr>
+          <w:b/>
+          <w:bCs/>
+        </w:rPr>
+      </w:pPr>
+      <w:r>
+        <w:rPr>
+          <w:b/>
+          <w:bCs/>
+        </w:rPr>
+        <w:t>Principle Component Analysis (PCA)</w:t>
+      </w:r>
+    </w:p>
+    <w:p>
+      <w:pPr>
+        <w:keepNext/>
+        <w:jc w:val="both"/>
+        <w:rPr>
+          <w:sz w:val="22"/>
+          <w:szCs w:val="22"/>
+        </w:rPr>
+      </w:pPr>
+      <w:r>
+        <w:rPr>
+          <w:sz w:val="22"/>
+          <w:szCs w:val="22"/>
+        </w:rPr>
+        <w:t xml:space="preserve">One challenge </w:t>
+      </w:r>
+      <w:r>
+        <w:rPr>
+          <w:sz w:val="22"/>
+          <w:szCs w:val="22"/>
+        </w:rPr>
+        <w:t>is a high number of dimensions per observation. In order to increase the interpretability of data while preserving the maximum amount of information, we apply Principal Component Analysis (PCA) method, which is a statistical technique for reducing the dimensionality of a dataset.</w:t>
+      </w:r>
+    </w:p>
+    <w:p>
+      <w:pPr>
+        <w:keepNext/>
+        <w:ind w:firstLine="180"/>
+        <w:jc w:val="both"/>
+        <w:rPr>
+          <w:sz w:val="22"/>
+          <w:szCs w:val="22"/>
+        </w:rPr>
+      </w:pPr>
+      <w:r>
+        <w:rPr>
+          <w:sz w:val="22"/>
+          <w:szCs w:val="22"/>
+        </w:rPr>
+        <w:t xml:space="preserve">The left plot of </w:t>
+      </w:r>
+      <w:r>
+        <w:rPr>
+          <w:sz w:val="22"/>
+          <w:szCs w:val="22"/>
+        </w:rPr>
+        <w:fldChar w:fldCharType="begin"/>
+      </w:r>
+      <w:r>
+        <w:rPr>
+          <w:sz w:val="22"/>
+          <w:szCs w:val="22"/>
+        </w:rPr>
+        <w:instrText xml:space="preserve"> REF _Ref122339968 \h </w:instrText>
+      </w:r>
+      <w:r>
+        <w:rPr>
+          <w:sz w:val="22"/>
+          <w:szCs w:val="22"/>
+        </w:rPr>
+      </w:r>
+      <w:r>
+        <w:rPr>
+          <w:sz w:val="22"/>
+          <w:szCs w:val="22"/>
+        </w:rPr>
+        <w:fldChar w:fldCharType="separate"/>
+      </w:r>
+      <w:r>
+        <w:t xml:space="preserve">Figure </w:t>
+      </w:r>
+      <w:r>
+        <w:rPr>
+          <w:noProof/>
+        </w:rPr>
+        <w:t>4</w:t>
+      </w:r>
+      <w:r>
+        <w:rPr>
+          <w:sz w:val="22"/>
+          <w:szCs w:val="22"/>
+        </w:rPr>
+        <w:fldChar w:fldCharType="end"/>
+      </w:r>
+      <w:r>
+        <w:rPr>
+          <w:sz w:val="22"/>
+          <w:szCs w:val="22"/>
+        </w:rPr>
+        <w:t>, shows the cumulative variance ratio explained by PCA components for state/resort summary statistics. It indicates that the first two components take account for over 75% of the variance and the first four for over 95%.</w:t>
+      </w:r>
+      <w:r>
+        <w:rPr>
+          <w:sz w:val="22"/>
+          <w:szCs w:val="22"/>
+        </w:rPr>
+        <w:t xml:space="preserve"> We can </w:t>
+      </w:r>
+      <w:r>
+        <w:rPr>
+          <w:sz w:val="22"/>
+          <w:szCs w:val="22"/>
+        </w:rPr>
+        <w:t xml:space="preserve">see the spread of states across the first and second components in the right plot of </w:t>
+      </w:r>
+      <w:r>
+        <w:rPr>
+          <w:sz w:val="22"/>
+          <w:szCs w:val="22"/>
+        </w:rPr>
+        <w:fldChar w:fldCharType="begin"/>
+      </w:r>
+      <w:r>
+        <w:rPr>
+          <w:sz w:val="22"/>
+          <w:szCs w:val="22"/>
+        </w:rPr>
+        <w:instrText xml:space="preserve"> REF _Ref122339968 \h </w:instrText>
+      </w:r>
+      <w:r>
+        <w:rPr>
+          <w:sz w:val="22"/>
+          <w:szCs w:val="22"/>
+        </w:rPr>
+      </w:r>
+      <w:r>
+        <w:rPr>
+          <w:sz w:val="22"/>
+          <w:szCs w:val="22"/>
+        </w:rPr>
+        <w:fldChar w:fldCharType="separate"/>
+      </w:r>
+      <w:r>
+        <w:t xml:space="preserve">Figure </w:t>
+      </w:r>
+      <w:r>
+        <w:rPr>
+          <w:noProof/>
+        </w:rPr>
+        <w:t>4</w:t>
+      </w:r>
+      <w:r>
+        <w:rPr>
+          <w:sz w:val="22"/>
+          <w:szCs w:val="22"/>
+        </w:rPr>
+        <w:fldChar w:fldCharType="end"/>
+      </w:r>
+      <w:r>
+        <w:rPr>
+          <w:sz w:val="22"/>
+          <w:szCs w:val="22"/>
+        </w:rPr>
+        <w:t>. The values for Vermont and New Hampshire are far off in the second dimension and the values for Colorado and New York are a bit extreme in the first dimension. We</w:t>
+      </w:r>
+      <w:r>
+        <w:rPr>
+          <w:sz w:val="22"/>
+          <w:szCs w:val="22"/>
+        </w:rPr>
+        <w:t xml:space="preserve"> </w:t>
+      </w:r>
+      <w:r>
+        <w:rPr>
+          <w:sz w:val="22"/>
+          <w:szCs w:val="22"/>
+        </w:rPr>
+        <w:lastRenderedPageBreak/>
+        <w:t>check that those states have a notably large density of ski resorts either in terms of state size or population counts.</w:t>
+      </w:r>
+    </w:p>
+    <w:p>
+      <w:pPr>
+        <w:keepNext/>
+        <w:jc w:val="both"/>
+      </w:pPr>
+    </w:p>
+    <w:p>
+      <w:pPr>
+        <w:keepNext/>
+        <w:jc w:val="both"/>
+      </w:pPr>
+    </w:p>
+    <w:p>
+      <w:pPr>
+        <w:keepNext/>
+        <w:jc w:val="both"/>
+      </w:pPr>
+      <w:r>
+        <w:rPr>
+          <w:noProof/>
+          <w:sz w:val="22"/>
+          <w:szCs w:val="22"/>
+        </w:rPr>
+        <mc:AlternateContent>
+          <mc:Choice Requires="wpg">
+            <w:drawing>
+              <wp:inline distT="0" distB="0" distL="0" distR="0" wp14:anchorId="0BB185D5" wp14:editId="33FAFC0E">
+                <wp:extent cx="5783809" cy="2049780"/>
+                <wp:effectExtent l="0" t="0" r="0" b="0"/>
+                <wp:docPr id="11" name="Group 11"/>
+                <wp:cNvGraphicFramePr/>
+                <a:graphic xmlns:a="http://schemas.openxmlformats.org/drawingml/2006/main">
+                  <a:graphicData uri="http://schemas.microsoft.com/office/word/2010/wordprocessingGroup">
+                    <wpg:wgp>
+                      <wpg:cNvGrpSpPr/>
+                      <wpg:grpSpPr>
+                        <a:xfrm>
+                          <a:off x="0" y="0"/>
+                          <a:ext cx="5783809" cy="2049780"/>
+                          <a:chOff x="0" y="0"/>
+                          <a:chExt cx="5783809" cy="2049780"/>
+                        </a:xfrm>
+                      </wpg:grpSpPr>
+                      <pic:pic xmlns:pic="http://schemas.openxmlformats.org/drawingml/2006/picture">
+                        <pic:nvPicPr>
+                          <pic:cNvPr id="10" name="Picture 10" descr="Timeline&#10;&#10;Description automatically generated"/>
+                          <pic:cNvPicPr>
+                            <a:picLocks noChangeAspect="1"/>
+                          </pic:cNvPicPr>
+                        </pic:nvPicPr>
+                        <pic:blipFill>
+                          <a:blip r:embed="rId14" cstate="print">
+                            <a:extLst>
+                              <a:ext uri="{28A0092B-C50C-407E-A947-70E740481C1C}">
+                                <a14:useLocalDpi xmlns:a14="http://schemas.microsoft.com/office/drawing/2010/main" val="0"/>
+                              </a:ext>
+                            </a:extLst>
+                          </a:blip>
+                          <a:stretch>
+                            <a:fillRect/>
+                          </a:stretch>
+                        </pic:blipFill>
+                        <pic:spPr>
+                          <a:xfrm>
+                            <a:off x="3214599" y="0"/>
+                            <a:ext cx="2569210" cy="1981835"/>
+                          </a:xfrm>
+                          <a:prstGeom prst="rect">
+                            <a:avLst/>
+                          </a:prstGeom>
+                        </pic:spPr>
+                      </pic:pic>
+                      <pic:pic xmlns:pic="http://schemas.openxmlformats.org/drawingml/2006/picture">
+                        <pic:nvPicPr>
+                          <pic:cNvPr id="9" name="Picture 9" descr="Chart, line chart&#10;&#10;Description automatically generated"/>
+                          <pic:cNvPicPr>
+                            <a:picLocks noChangeAspect="1"/>
+                          </pic:cNvPicPr>
+                        </pic:nvPicPr>
+                        <pic:blipFill>
+                          <a:blip r:embed="rId15" cstate="print">
+                            <a:extLst>
+                              <a:ext uri="{28A0092B-C50C-407E-A947-70E740481C1C}">
+                                <a14:useLocalDpi xmlns:a14="http://schemas.microsoft.com/office/drawing/2010/main" val="0"/>
+                              </a:ext>
+                            </a:extLst>
+                          </a:blip>
+                          <a:stretch>
+                            <a:fillRect/>
+                          </a:stretch>
+                        </pic:blipFill>
+                        <pic:spPr>
+                          <a:xfrm>
+                            <a:off x="0" y="0"/>
+                            <a:ext cx="3253740" cy="2049780"/>
+                          </a:xfrm>
+                          <a:prstGeom prst="rect">
+                            <a:avLst/>
+                          </a:prstGeom>
+                        </pic:spPr>
+                      </pic:pic>
+                    </wpg:wgp>
+                  </a:graphicData>
+                </a:graphic>
+              </wp:inline>
+            </w:drawing>
+          </mc:Choice>
+          <mc:Fallback>
+            <w:pict>
+              <v:group w14:anchorId="4B5021C5" id="Group 11" o:spid="_x0000_s1026" style="width:455.4pt;height:161.4pt;mso-position-horizontal-relative:char;mso-position-vertical-relative:line" coordsize="57838,20497" o:gfxdata="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">
+                <v:shapetype id="_x0000_t75" coordsize="21600,21600" o:spt="75" o:preferrelative="t" path="m@4@5l@4@11@9@11@9@5xe" filled="f" stroked="f">
+                  <v:stroke joinstyle="miter"/>
+                  <v:formulas>
+                    <v:f eqn="if lineDrawn pixelLineWidth 0"/>
+                    <v:f eqn="sum @0 1 0"/>
+                    <v:f eqn="sum 0 0 @1"/>
+                    <v:f eqn="prod @2 1 2"/>
+                    <v:f eqn="prod @3 21600 pixelWidth"/>
+                    <v:f eqn="prod @3 21600 pixelHeight"/>
+                    <v:f eqn="sum @0 0 1"/>
+                    <v:f eqn="prod @6 1 2"/>
+                    <v:f eqn="prod @7 21600 pixelWidth"/>
+                    <v:f eqn="sum @8 21600 0"/>
+                    <v:f eqn="prod @7 21600 pixelHeight"/>
+                    <v:f eqn="sum @10 21600 0"/>
+                  </v:formulas>
+                  <v:path o:extrusionok="f" gradientshapeok="t" o:connecttype="rect"/>
+                  <o:lock v:ext="edit" aspectratio="t"/>
+                </v:shapetype>
+                <v:shape id="Picture 10" o:spid="_x0000_s1027" type="#_x0000_t75" alt="Timeline&#10;&#10;Description automatically generated" style="position:absolute;left:32145;width:25693;height:19818;visibility:visible;mso-wrap-style:square" o:gfxdata="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">
+                  <v:imagedata r:id="rId16" o:title="Timeline&#10;&#10;Description automatically generated"/>
+                </v:shape>
+                <v:shape id="Picture 9" o:spid="_x0000_s1028" type="#_x0000_t75" alt="Chart, line chart&#10;&#10;Description automatically generated" style="position:absolute;width:32537;height:20497;visibility:visible;mso-wrap-style:square" o:gfxdata="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">
+                  <v:imagedata r:id="rId17" o:title="Chart, line chart&#10;&#10;Description automatically generated"/>
+                </v:shape>
+                <w10:anchorlock/>
+              </v:group>
+            </w:pict>
+          </mc:Fallback>
+        </mc:AlternateContent>
+      </w:r>
+    </w:p>
+    <w:p>
+      <w:pPr>
+        <w:pStyle w:val="Caption"/>
+        <w:jc w:val="both"/>
+        <w:rPr>
+          <w:sz w:val="22"/>
+          <w:szCs w:val="22"/>
+        </w:rPr>
+      </w:pPr>
+      <w:bookmarkStart w:id="4" w:name="_Ref122339925"/>
+      <w:bookmarkStart w:id="5" w:name="_Ref122339968"/>
+      <w:r>
+        <w:t xml:space="preserve">Figure </w:t>
+      </w:r>
+      <w:fldSimple w:instr=" SEQ Figure \* ARABIC ">
+        <w:r>
+          <w:rPr>
+            <w:noProof/>
+          </w:rPr>
+          <w:t>4</w:t>
+        </w:r>
+      </w:fldSimple>
+      <w:bookmarkEnd w:id="5"/>
+      <w:r>
+        <w:t>. PCA transformation</w:t>
+      </w:r>
+      <w:bookmarkEnd w:id="4"/>
+      <w:r>
+        <w:t xml:space="preserve">: Left: Cumulative variance ratio explained by PCA components for state/resort summary statistics, </w:t>
+      </w:r>
+      <w:proofErr w:type="gramStart"/>
+      <w:r>
+        <w:t>Right</w:t>
+      </w:r>
+      <w:proofErr w:type="gramEnd"/>
+      <w:r>
+        <w:t>: The state distribution over First and second PCA components which cover 77.2 % variance.</w:t>
+      </w:r>
+    </w:p>
+    <w:p>
+      <w:pPr>
+        <w:jc w:val="both"/>
+        <w:rPr>
+          <w:sz w:val="22"/>
+          <w:szCs w:val="22"/>
+        </w:rPr>
+      </w:pPr>
+    </w:p>
+    <w:p>
+      <w:pPr>
+        <w:jc w:val="both"/>
+        <w:rPr>
+          <w:sz w:val="22"/>
+          <w:szCs w:val="22"/>
+        </w:rPr>
+      </w:pPr>
+    </w:p>
+    <w:p>
+      <w:pPr>
+        <w:jc w:val="both"/>
+        <w:rPr>
+          <w:b/>
+          <w:bCs/>
+        </w:rPr>
+      </w:pPr>
+      <w:r>
+        <w:rPr>
+          <w:b/>
+          <w:bCs/>
+        </w:rPr>
+        <w:t>Notable features</w:t>
+      </w:r>
+    </w:p>
+    <w:p>
+      <w:pPr>
+        <w:jc w:val="both"/>
+      </w:pPr>
+    </w:p>
+    <w:p>
+      <w:pPr>
+        <w:keepNext/>
+        <w:jc w:val="both"/>
+      </w:pPr>
+      <w:r>
+        <w:rPr>
+          <w:b/>
+          <w:bCs/>
+          <w:noProof/>
+        </w:rPr>
+        <mc:AlternateContent>
+          <mc:Choice Requires="wpg">
+            <w:drawing>
+              <wp:inline distT="0" distB="0" distL="0" distR="0" wp14:anchorId="20C08DBF" wp14:editId="160A9EF9">
+                <wp:extent cx="5940965" cy="2822767"/>
+                <wp:effectExtent l="0" t="0" r="3175" b="0"/>
+                <wp:docPr id="15" name="Group 15"/>
+                <wp:cNvGraphicFramePr/>
+                <a:graphic xmlns:a="http://schemas.openxmlformats.org/drawingml/2006/main">
+                  <a:graphicData uri="http://schemas.microsoft.com/office/word/2010/wordprocessingGroup">
+                    <wpg:wgp>
+                      <wpg:cNvGrpSpPr/>
+                      <wpg:grpSpPr>
+                        <a:xfrm>
+                          <a:off x="0" y="0"/>
+                          <a:ext cx="5940965" cy="2822767"/>
+                          <a:chOff x="0" y="0"/>
+                          <a:chExt cx="5940965" cy="2822767"/>
+                        </a:xfrm>
+                      </wpg:grpSpPr>
+                      <pic:pic xmlns:pic="http://schemas.openxmlformats.org/drawingml/2006/picture">
+                        <pic:nvPicPr>
+                          <pic:cNvPr id="4" name="Picture 4" descr="Chart, histogram&#10;&#10;Description automatically generated"/>
+                          <pic:cNvPicPr>
+                            <a:picLocks noChangeAspect="1"/>
+                          </pic:cNvPicPr>
+                        </pic:nvPicPr>
+                        <pic:blipFill>
+                          <a:blip r:embed="rId18" cstate="print">
+                            <a:extLst>
+                              <a:ext uri="{28A0092B-C50C-407E-A947-70E740481C1C}">
+                                <a14:useLocalDpi xmlns:a14="http://schemas.microsoft.com/office/drawing/2010/main" val="0"/>
+                              </a:ext>
+                            </a:extLst>
+                          </a:blip>
+                          <a:stretch>
+                            <a:fillRect/>
+                          </a:stretch>
+                        </pic:blipFill>
+                        <pic:spPr>
+                          <a:xfrm>
+                            <a:off x="3134265" y="0"/>
+                            <a:ext cx="2806700" cy="2806700"/>
+                          </a:xfrm>
+                          <a:prstGeom prst="rect">
+                            <a:avLst/>
+                          </a:prstGeom>
+                        </pic:spPr>
+                      </pic:pic>
+                      <pic:pic xmlns:pic="http://schemas.openxmlformats.org/drawingml/2006/picture">
+                        <pic:nvPicPr>
+                          <pic:cNvPr id="7" name="Picture 7" descr="Chart&#10;&#10;Description automatically generated"/>
+                          <pic:cNvPicPr>
+                            <a:picLocks noChangeAspect="1"/>
+                          </pic:cNvPicPr>
+                        </pic:nvPicPr>
+                        <pic:blipFill>
+                          <a:blip r:embed="rId19" cstate="print">
+                            <a:extLst>
+                              <a:ext uri="{28A0092B-C50C-407E-A947-70E740481C1C}">
+                                <a14:useLocalDpi xmlns:a14="http://schemas.microsoft.com/office/drawing/2010/main" val="0"/>
+                              </a:ext>
+                            </a:extLst>
+                          </a:blip>
+                          <a:stretch>
+                            <a:fillRect/>
+                          </a:stretch>
+                        </pic:blipFill>
+                        <pic:spPr>
+                          <a:xfrm>
+                            <a:off x="0" y="132272"/>
+                            <a:ext cx="3228975" cy="2690495"/>
+                          </a:xfrm>
+                          <a:prstGeom prst="rect">
+                            <a:avLst/>
+                          </a:prstGeom>
+                        </pic:spPr>
+                      </pic:pic>
+                    </wpg:wgp>
+                  </a:graphicData>
+                </a:graphic>
+              </wp:inline>
+            </w:drawing>
+          </mc:Choice>
+          <mc:Fallback>
+            <w:pict>
+              <v:group w14:anchorId="6202B1E3" id="Group 15" o:spid="_x0000_s1026" style="width:467.8pt;height:222.25pt;mso-position-horizontal-relative:char;mso-position-vertical-relative:line" coordsize="59409,28227" o:gfxdata="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">
+                <v:shapetype id="_x0000_t75" coordsize="21600,21600" o:spt="75" o:preferrelative="t" path="m@4@5l@4@11@9@11@9@5xe" filled="f" stroked="f">
+                  <v:stroke joinstyle="miter"/>
+                  <v:formulas>
+                    <v:f eqn="if lineDrawn pixelLineWidth 0"/>
+                    <v:f eqn="sum @0 1 0"/>
+                    <v:f eqn="sum 0 0 @1"/>
+                    <v:f eqn="prod @2 1 2"/>
+                    <v:f eqn="prod @3 21600 pixelWidth"/>
+                    <v:f eqn="prod @3 21600 pixelHeight"/>
+                    <v:f eqn="sum @0 0 1"/>
+                    <v:f eqn="prod @6 1 2"/>
+                    <v:f eqn="prod @7 21600 pixelWidth"/>
+                    <v:f eqn="sum @8 21600 0"/>
+                    <v:f eqn="prod @7 21600 pixelHeight"/>
+                    <v:f eqn="sum @10 21600 0"/>
+                  </v:formulas>
+                  <v:path o:extrusionok="f" gradientshapeok="t" o:connecttype="rect"/>
+                  <o:lock v:ext="edit" aspectratio="t"/>
+                </v:shapetype>
+                <v:shape id="Picture 4" o:spid="_x0000_s1027" type="#_x0000_t75" alt="Chart, histogram&#10;&#10;Description automatically generated" style="position:absolute;left:31342;width:28067;height:28067;visibility:visible;mso-wrap-style:square" o:gfxdata="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">
+                  <v:imagedata r:id="rId20" o:title="Chart, histogram&#10;&#10;Description automatically generated"/>
+                </v:shape>
+                <v:shape id="Picture 7" o:spid="_x0000_s1028" type="#_x0000_t75" alt="Chart&#10;&#10;Description automatically generated" style="position:absolute;top:1322;width:32289;height:26905;visibility:visible;mso-wrap-style:square" o:gfxdata="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">
+                  <v:imagedata r:id="rId21" o:title="Chart&#10;&#10;Description automatically generated"/>
+                </v:shape>
+                <w10:anchorlock/>
+              </v:group>
+            </w:pict>
+          </mc:Fallback>
+        </mc:AlternateContent>
+      </w:r>
+    </w:p>
+    <w:p>
+      <w:pPr>
+        <w:pStyle w:val="Caption"/>
         <w:jc w:val="both"/>
         <w:rPr>
           <w:sz w:val="20"/>
           <w:szCs w:val="20"/>
         </w:rPr>
       </w:pPr>
-    </w:p>
-    <w:p>
-      <w:pPr>
-        <w:jc w:val="both"/>
-        <w:rPr>
-          <w:sz w:val="20"/>
-          <w:szCs w:val="20"/>
-        </w:rPr>
-      </w:pPr>
-    </w:p>
-    <w:p>
-      <w:pPr>
-        <w:jc w:val="both"/>
-        <w:rPr>
-          <w:sz w:val="20"/>
-          <w:szCs w:val="20"/>
-        </w:rPr>
-      </w:pPr>
-    </w:p>
-    <w:p>
-      <w:pPr>
-        <w:jc w:val="both"/>
-        <w:rPr>
-          <w:sz w:val="20"/>
-          <w:szCs w:val="20"/>
-        </w:rPr>
-      </w:pPr>
-    </w:p>
-    <w:p>
-      <w:pPr>
-        <w:jc w:val="both"/>
-        <w:rPr>
-          <w:sz w:val="20"/>
-          <w:szCs w:val="20"/>
-        </w:rPr>
-      </w:pPr>
-    </w:p>
-    <w:p>
-      <w:pPr>
-        <w:jc w:val="both"/>
-        <w:rPr>
-          <w:sz w:val="20"/>
-          <w:szCs w:val="20"/>
-        </w:rPr>
-      </w:pPr>
-    </w:p>
-    <w:p>
-      <w:pPr>
-        <w:jc w:val="both"/>
-        <w:rPr>
-          <w:sz w:val="20"/>
-          <w:szCs w:val="20"/>
-        </w:rPr>
-      </w:pPr>
-    </w:p>
-    <w:p>
-      <w:pPr>
-        <w:jc w:val="both"/>
-        <w:rPr>
-          <w:sz w:val="20"/>
-          <w:szCs w:val="20"/>
-        </w:rPr>
-      </w:pPr>
-    </w:p>
-    <w:p>
-      <w:pPr>
-        <w:jc w:val="both"/>
-        <w:rPr>
-          <w:sz w:val="20"/>
-          <w:szCs w:val="20"/>
-        </w:rPr>
-      </w:pPr>
-    </w:p>
-    <w:p>
-      <w:pPr>
-        <w:jc w:val="both"/>
-        <w:rPr>
-          <w:sz w:val="20"/>
-          <w:szCs w:val="20"/>
-        </w:rPr>
-      </w:pPr>
-    </w:p>
-    <w:p>
-      <w:pPr>
-        <w:jc w:val="both"/>
-        <w:rPr>
-          <w:sz w:val="20"/>
-          <w:szCs w:val="20"/>
-        </w:rPr>
-      </w:pPr>
-    </w:p>
-    <w:p>
-      <w:pPr>
-        <w:jc w:val="both"/>
-        <w:rPr>
-          <w:sz w:val="20"/>
-          <w:szCs w:val="20"/>
-        </w:rPr>
-      </w:pPr>
-    </w:p>
-    <w:p>
-      <w:pPr>
-        <w:jc w:val="both"/>
-        <w:rPr>
-          <w:sz w:val="20"/>
-          <w:szCs w:val="20"/>
-        </w:rPr>
-      </w:pPr>
-    </w:p>
-    <w:p>
-      <w:pPr>
-        <w:jc w:val="both"/>
-        <w:rPr>
-          <w:sz w:val="20"/>
-          <w:szCs w:val="20"/>
-        </w:rPr>
-      </w:pPr>
-    </w:p>
-    <w:p>
-      <w:pPr>
-        <w:jc w:val="both"/>
-        <w:rPr>
-          <w:sz w:val="20"/>
-          <w:szCs w:val="20"/>
-        </w:rPr>
-      </w:pPr>
-    </w:p>
-    <w:p>
-      <w:pPr>
-        <w:jc w:val="both"/>
-        <w:rPr>
-          <w:sz w:val="20"/>
-          <w:szCs w:val="20"/>
-        </w:rPr>
-      </w:pPr>
-    </w:p>
-    <w:p>
-      <w:pPr>
-        <w:jc w:val="both"/>
-        <w:rPr>
-          <w:sz w:val="20"/>
-          <w:szCs w:val="20"/>
-        </w:rPr>
-      </w:pPr>
-    </w:p>
-    <w:p>
-      <w:pPr>
-        <w:jc w:val="both"/>
-        <w:rPr>
-          <w:sz w:val="20"/>
-          <w:szCs w:val="20"/>
-        </w:rPr>
-      </w:pPr>
-    </w:p>
-    <w:p>
-      <w:pPr>
-        <w:jc w:val="both"/>
-        <w:rPr>
-          <w:sz w:val="20"/>
-          <w:szCs w:val="20"/>
-        </w:rPr>
-      </w:pPr>
-      <w:r>
-        <w:rPr>
-          <w:sz w:val="20"/>
-          <w:szCs w:val="20"/>
-        </w:rPr>
-        <w:t xml:space="preserve">Figure 1. Left panel: Heatmap that shows the correlation between features. The </w:t>
-      </w:r>
-      <w:r>
-        <w:rPr>
-          <w:sz w:val="20"/>
-          <w:szCs w:val="20"/>
-        </w:rPr>
-        <w:t xml:space="preserve">value along the diagonal line is the unity as the feature is correlated with themselves.  Right panel: Bar plot that shows the importance of each feature that is computed by cross-validation of the model </w:t>
-      </w:r>
-      <w:r>
-        <w:rPr>
-          <w:sz w:val="20"/>
-          <w:szCs w:val="20"/>
-        </w:rPr>
-        <w:t>through</w:t>
-      </w:r>
-      <w:r>
-        <w:rPr>
-          <w:sz w:val="20"/>
-          <w:szCs w:val="20"/>
-        </w:rPr>
-        <w:t xml:space="preserve"> Random Forest Regressor. </w:t>
-      </w:r>
-    </w:p>
-    <w:p>
-      <w:pPr>
-        <w:jc w:val="both"/>
-      </w:pPr>
-    </w:p>
-    <w:p>
-      <w:pPr>
-        <w:jc w:val="both"/>
-      </w:pPr>
-      <w:r>
+      <w:bookmarkStart w:id="6" w:name="_Ref122340304"/>
+      <w:r>
+        <w:t xml:space="preserve">Figure </w:t>
+      </w:r>
+      <w:fldSimple w:instr=" SEQ Figure \* ARABIC ">
+        <w:r>
+          <w:rPr>
+            <w:noProof/>
+          </w:rPr>
+          <w:t>5</w:t>
+        </w:r>
+      </w:fldSimple>
+      <w:bookmarkEnd w:id="6"/>
+      <w:r>
+        <w:t xml:space="preserve">. </w:t>
+      </w:r>
+      <w:r>
+        <w:t>Left panel: Heatmap that shows the correlation between features. The value along the diagonal line is the unity as the feature is correlated with themselves.  Right panel: Bar plot that shows the importance of each feature that is computed by cross</w:t>
+      </w:r>
+      <w:r>
+        <w:t>-</w:t>
+      </w:r>
+      <w:r>
+        <w:t>validation of the model through Random Forest Regressor.</w:t>
+      </w:r>
+    </w:p>
+    <w:p>
+      <w:pPr>
+        <w:jc w:val="both"/>
+      </w:pPr>
+    </w:p>
+    <w:p>
+      <w:pPr>
+        <w:jc w:val="both"/>
+        <w:rPr>
+          <w:sz w:val="22"/>
+          <w:szCs w:val="22"/>
+        </w:rPr>
+      </w:pPr>
+      <w:r>
+        <w:rPr>
+          <w:sz w:val="22"/>
+          <w:szCs w:val="22"/>
+        </w:rPr>
         <w:t xml:space="preserve">As we see </w:t>
       </w:r>
       <w:r>
+        <w:rPr>
+          <w:sz w:val="22"/>
+          <w:szCs w:val="22"/>
+        </w:rPr>
         <w:t xml:space="preserve">in </w:t>
       </w:r>
       <w:r>
+        <w:rPr>
+          <w:sz w:val="22"/>
+          <w:szCs w:val="22"/>
+        </w:rPr>
         <w:t xml:space="preserve">the left panel of </w:t>
       </w:r>
       <w:r>
-        <w:t xml:space="preserve">Fig 1., There are several interesting points that we can catch from the data. </w:t>
+        <w:rPr>
+          <w:sz w:val="22"/>
+          <w:szCs w:val="22"/>
+        </w:rPr>
+        <w:fldChar w:fldCharType="begin"/>
+      </w:r>
+      <w:r>
+        <w:rPr>
+          <w:sz w:val="22"/>
+          <w:szCs w:val="22"/>
+        </w:rPr>
+        <w:instrText xml:space="preserve"> REF _Ref122340304 \h </w:instrText>
+      </w:r>
+      <w:r>
+        <w:rPr>
+          <w:sz w:val="22"/>
+          <w:szCs w:val="22"/>
+        </w:rPr>
+      </w:r>
+      <w:r>
+        <w:rPr>
+          <w:sz w:val="22"/>
+          <w:szCs w:val="22"/>
+        </w:rPr>
+        <w:fldChar w:fldCharType="separate"/>
+      </w:r>
+      <w:r>
+        <w:t xml:space="preserve">Figure </w:t>
+      </w:r>
+      <w:r>
+        <w:rPr>
+          <w:noProof/>
+        </w:rPr>
+        <w:t>5</w:t>
+      </w:r>
+      <w:r>
+        <w:rPr>
+          <w:sz w:val="22"/>
+          <w:szCs w:val="22"/>
+        </w:rPr>
+        <w:fldChar w:fldCharType="end"/>
+      </w:r>
+      <w:r>
+        <w:rPr>
+          <w:sz w:val="22"/>
+          <w:szCs w:val="22"/>
+        </w:rPr>
+        <w:t>, t</w:t>
+      </w:r>
+      <w:r>
+        <w:rPr>
+          <w:sz w:val="22"/>
+          <w:szCs w:val="22"/>
+        </w:rPr>
+        <w:t xml:space="preserve">here are several interesting points that we can catch from the data. </w:t>
       </w:r>
     </w:p>
     <w:p>
@@ -788,17 +1965,23 @@
         <w:jc w:val="both"/>
         <w:rPr>
           <w:rFonts w:ascii="Times New Roman" w:hAnsi="Times New Roman" w:cs="Times New Roman"/>
-        </w:rPr>
-      </w:pPr>
-      <w:r>
-        <w:rPr>
-          <w:rFonts w:ascii="Times New Roman" w:hAnsi="Times New Roman" w:cs="Times New Roman"/>
+          <w:sz w:val="22"/>
+          <w:szCs w:val="22"/>
+        </w:rPr>
+      </w:pPr>
+      <w:r>
+        <w:rPr>
+          <w:rFonts w:ascii="Times New Roman" w:hAnsi="Times New Roman" w:cs="Times New Roman"/>
+          <w:sz w:val="22"/>
+          <w:szCs w:val="22"/>
         </w:rPr>
         <w:t>Summit and base elevation are highly correlated</w:t>
       </w:r>
       <w:r>
         <w:rPr>
           <w:rFonts w:ascii="Times New Roman" w:hAnsi="Times New Roman" w:cs="Times New Roman"/>
+          <w:sz w:val="22"/>
+          <w:szCs w:val="22"/>
         </w:rPr>
         <w:t xml:space="preserve">, which is expected. </w:t>
       </w:r>
@@ -813,29 +1996,39 @@
         <w:jc w:val="both"/>
         <w:rPr>
           <w:rFonts w:ascii="Times New Roman" w:hAnsi="Times New Roman" w:cs="Times New Roman"/>
-        </w:rPr>
-      </w:pPr>
-      <w:r>
-        <w:rPr>
-          <w:rFonts w:ascii="Times New Roman" w:hAnsi="Times New Roman" w:cs="Times New Roman"/>
+          <w:sz w:val="22"/>
+          <w:szCs w:val="22"/>
+        </w:rPr>
+      </w:pPr>
+      <w:r>
+        <w:rPr>
+          <w:rFonts w:ascii="Times New Roman" w:hAnsi="Times New Roman" w:cs="Times New Roman"/>
+          <w:sz w:val="22"/>
+          <w:szCs w:val="22"/>
         </w:rPr>
         <w:t>T</w:t>
       </w:r>
       <w:r>
         <w:rPr>
           <w:rFonts w:ascii="Times New Roman" w:hAnsi="Times New Roman" w:cs="Times New Roman"/>
+          <w:sz w:val="22"/>
+          <w:szCs w:val="22"/>
         </w:rPr>
         <w:t>he number of resorts</w:t>
       </w:r>
       <w:r>
         <w:rPr>
           <w:rFonts w:ascii="Times New Roman" w:hAnsi="Times New Roman" w:cs="Times New Roman"/>
+          <w:sz w:val="22"/>
+          <w:szCs w:val="22"/>
         </w:rPr>
         <w:t xml:space="preserve"> per 100,000 miles</w:t>
       </w:r>
       <w:r>
         <w:rPr>
           <w:rFonts w:ascii="Times New Roman" w:hAnsi="Times New Roman" w:cs="Times New Roman"/>
+          <w:sz w:val="22"/>
+          <w:szCs w:val="22"/>
           <w:vertAlign w:val="superscript"/>
         </w:rPr>
         <w:t>2</w:t>
@@ -843,36 +2036,48 @@
       <w:r>
         <w:rPr>
           <w:rFonts w:ascii="Times New Roman" w:hAnsi="Times New Roman" w:cs="Times New Roman"/>
+          <w:sz w:val="22"/>
+          <w:szCs w:val="22"/>
         </w:rPr>
         <w:t xml:space="preserve">, </w:t>
       </w:r>
       <w:r>
         <w:rPr>
           <w:rFonts w:ascii="Times New Roman" w:hAnsi="Times New Roman" w:cs="Times New Roman"/>
+          <w:sz w:val="22"/>
+          <w:szCs w:val="22"/>
         </w:rPr>
         <w:t xml:space="preserve">the ratio of </w:t>
       </w:r>
       <w:r>
         <w:rPr>
           <w:rFonts w:ascii="Times New Roman" w:hAnsi="Times New Roman" w:cs="Times New Roman"/>
+          <w:sz w:val="22"/>
+          <w:szCs w:val="22"/>
         </w:rPr>
         <w:t>night skiing</w:t>
       </w:r>
       <w:r>
         <w:rPr>
           <w:rFonts w:ascii="Times New Roman" w:hAnsi="Times New Roman" w:cs="Times New Roman"/>
+          <w:sz w:val="22"/>
+          <w:szCs w:val="22"/>
         </w:rPr>
         <w:t xml:space="preserve"> area</w:t>
       </w:r>
       <w:r>
         <w:rPr>
           <w:rFonts w:ascii="Times New Roman" w:hAnsi="Times New Roman" w:cs="Times New Roman"/>
+          <w:sz w:val="22"/>
+          <w:szCs w:val="22"/>
         </w:rPr>
         <w:t xml:space="preserve"> between resort and state</w:t>
       </w:r>
       <w:r>
         <w:rPr>
           <w:rFonts w:ascii="Times New Roman" w:hAnsi="Times New Roman" w:cs="Times New Roman"/>
+          <w:sz w:val="22"/>
+          <w:szCs w:val="22"/>
         </w:rPr>
         <w:t>, and the number of days ratio between resort and state are negatively correlated to the total number of resorts in each state.</w:t>
       </w:r>
@@ -887,23 +2092,32 @@
         <w:jc w:val="both"/>
         <w:rPr>
           <w:rFonts w:ascii="Times New Roman" w:hAnsi="Times New Roman" w:cs="Times New Roman"/>
-        </w:rPr>
-      </w:pPr>
-      <w:r>
-        <w:rPr>
-          <w:rFonts w:ascii="Times New Roman" w:hAnsi="Times New Roman" w:cs="Times New Roman"/>
-        </w:rPr>
+          <w:sz w:val="22"/>
+          <w:szCs w:val="22"/>
+        </w:rPr>
+      </w:pPr>
+      <w:r>
+        <w:rPr>
+          <w:rFonts w:ascii="Times New Roman" w:hAnsi="Times New Roman" w:cs="Times New Roman"/>
+          <w:sz w:val="22"/>
+          <w:szCs w:val="22"/>
+        </w:rPr>
+        <w:lastRenderedPageBreak/>
         <w:t xml:space="preserve">The ratio of night skiing </w:t>
       </w:r>
       <w:r>
         <w:rPr>
           <w:rFonts w:ascii="Times New Roman" w:hAnsi="Times New Roman" w:cs="Times New Roman"/>
+          <w:sz w:val="22"/>
+          <w:szCs w:val="22"/>
         </w:rPr>
         <w:t>areas</w:t>
       </w:r>
       <w:r>
         <w:rPr>
           <w:rFonts w:ascii="Times New Roman" w:hAnsi="Times New Roman" w:cs="Times New Roman"/>
+          <w:sz w:val="22"/>
+          <w:szCs w:val="22"/>
         </w:rPr>
         <w:t xml:space="preserve"> is positively correlated to the number of resorts per capita.</w:t>
       </w:r>
@@ -918,77 +2132,103 @@
         <w:jc w:val="both"/>
         <w:rPr>
           <w:rFonts w:ascii="Times New Roman" w:hAnsi="Times New Roman" w:cs="Times New Roman"/>
-        </w:rPr>
-      </w:pPr>
-      <w:r>
-        <w:rPr>
-          <w:rFonts w:ascii="Times New Roman" w:hAnsi="Times New Roman" w:cs="Times New Roman"/>
+          <w:sz w:val="22"/>
+          <w:szCs w:val="22"/>
+        </w:rPr>
+      </w:pPr>
+      <w:r>
+        <w:rPr>
+          <w:rFonts w:ascii="Times New Roman" w:hAnsi="Times New Roman" w:cs="Times New Roman"/>
+          <w:sz w:val="22"/>
+          <w:szCs w:val="22"/>
         </w:rPr>
         <w:t xml:space="preserve">The </w:t>
       </w:r>
       <w:r>
         <w:rPr>
           <w:rFonts w:ascii="Times New Roman" w:hAnsi="Times New Roman" w:cs="Times New Roman"/>
+          <w:sz w:val="22"/>
+          <w:szCs w:val="22"/>
         </w:rPr>
         <w:t>a</w:t>
       </w:r>
       <w:r>
         <w:rPr>
           <w:rFonts w:ascii="Times New Roman" w:hAnsi="Times New Roman" w:cs="Times New Roman"/>
+          <w:sz w:val="22"/>
+          <w:szCs w:val="22"/>
         </w:rPr>
         <w:t xml:space="preserve">dult ticket price has </w:t>
       </w:r>
       <w:r>
         <w:rPr>
           <w:rFonts w:ascii="Times New Roman" w:hAnsi="Times New Roman" w:cs="Times New Roman"/>
+          <w:sz w:val="22"/>
+          <w:szCs w:val="22"/>
         </w:rPr>
         <w:t xml:space="preserve">a </w:t>
       </w:r>
       <w:r>
         <w:rPr>
           <w:rFonts w:ascii="Times New Roman" w:hAnsi="Times New Roman" w:cs="Times New Roman"/>
+          <w:sz w:val="22"/>
+          <w:szCs w:val="22"/>
         </w:rPr>
         <w:t xml:space="preserve">meaningfully positive </w:t>
       </w:r>
       <w:r>
         <w:rPr>
           <w:rFonts w:ascii="Times New Roman" w:hAnsi="Times New Roman" w:cs="Times New Roman"/>
+          <w:sz w:val="22"/>
+          <w:szCs w:val="22"/>
         </w:rPr>
         <w:t xml:space="preserve">relationship with the number of fast </w:t>
       </w:r>
       <w:r>
         <w:rPr>
           <w:rFonts w:ascii="Times New Roman" w:hAnsi="Times New Roman" w:cs="Times New Roman"/>
+          <w:sz w:val="22"/>
+          <w:szCs w:val="22"/>
         </w:rPr>
         <w:t>four-person</w:t>
       </w:r>
       <w:r>
         <w:rPr>
           <w:rFonts w:ascii="Times New Roman" w:hAnsi="Times New Roman" w:cs="Times New Roman"/>
+          <w:sz w:val="22"/>
+          <w:szCs w:val="22"/>
         </w:rPr>
         <w:t xml:space="preserve"> chairlifts, </w:t>
       </w:r>
       <w:r>
         <w:rPr>
           <w:rFonts w:ascii="Times New Roman" w:hAnsi="Times New Roman" w:cs="Times New Roman"/>
+          <w:sz w:val="22"/>
+          <w:szCs w:val="22"/>
         </w:rPr>
         <w:t xml:space="preserve">the </w:t>
       </w:r>
       <w:r>
         <w:rPr>
           <w:rFonts w:ascii="Times New Roman" w:hAnsi="Times New Roman" w:cs="Times New Roman"/>
+          <w:sz w:val="22"/>
+          <w:szCs w:val="22"/>
         </w:rPr>
         <w:t xml:space="preserve">count of the total runs on the resort, and the total area covered by </w:t>
       </w:r>
       <w:r>
         <w:rPr>
           <w:rFonts w:ascii="Times New Roman" w:hAnsi="Times New Roman" w:cs="Times New Roman"/>
+          <w:sz w:val="22"/>
+          <w:szCs w:val="22"/>
         </w:rPr>
         <w:t>snow-making</w:t>
       </w:r>
       <w:r>
         <w:rPr>
           <w:rFonts w:ascii="Times New Roman" w:hAnsi="Times New Roman" w:cs="Times New Roman"/>
+          <w:sz w:val="22"/>
+          <w:szCs w:val="22"/>
         </w:rPr>
         <w:t xml:space="preserve"> machines. </w:t>
       </w:r>
@@ -996,57 +2236,250 @@
     <w:p>
       <w:pPr>
         <w:jc w:val="both"/>
-      </w:pPr>
-    </w:p>
-    <w:p>
-      <w:pPr>
-        <w:jc w:val="both"/>
-      </w:pPr>
-      <w:r>
-        <w:t xml:space="preserve">I established the model with Random Forest Regressor, which improves the </w:t>
-      </w:r>
-      <w:r>
+        <w:rPr>
+          <w:sz w:val="22"/>
+          <w:szCs w:val="22"/>
+        </w:rPr>
+      </w:pPr>
+    </w:p>
+    <w:p>
+      <w:pPr>
+        <w:jc w:val="both"/>
+        <w:rPr>
+          <w:sz w:val="22"/>
+          <w:szCs w:val="22"/>
+        </w:rPr>
+      </w:pPr>
+      <w:r>
+        <w:rPr>
+          <w:sz w:val="22"/>
+          <w:szCs w:val="22"/>
+        </w:rPr>
+        <w:t>We</w:t>
+      </w:r>
+      <w:r>
+        <w:rPr>
+          <w:sz w:val="22"/>
+          <w:szCs w:val="22"/>
+        </w:rPr>
+        <w:t xml:space="preserve"> establish the model with Random Forest Regressor, which improves the </w:t>
+      </w:r>
+      <w:r>
+        <w:rPr>
+          <w:sz w:val="22"/>
+          <w:szCs w:val="22"/>
+        </w:rPr>
         <w:t>model's</w:t>
       </w:r>
       <w:r>
-        <w:t xml:space="preserve"> predictive accuracy and controls over-fitting by adopting the ensemble learning method. Using the model, I checked the cross-validation for the features, which was successful</w:t>
-      </w:r>
-      <w:r>
-        <w:t xml:space="preserve">, and evaluated the importance of each feature to determine the ticket price. The result is shown in the right panel of Fig. 1. It is well consistent with the correlation heatmap in the left panel of Fig 1, indicating that we </w:t>
-      </w:r>
-      <w:r>
+        <w:rPr>
+          <w:sz w:val="22"/>
+          <w:szCs w:val="22"/>
+        </w:rPr>
+        <w:t xml:space="preserve"> predictive accuracy and controls over-fitting by adopting the ensemble learning method. Using the model, </w:t>
+      </w:r>
+      <w:r>
+        <w:rPr>
+          <w:sz w:val="22"/>
+          <w:szCs w:val="22"/>
+        </w:rPr>
+        <w:t>we</w:t>
+      </w:r>
+      <w:r>
+        <w:rPr>
+          <w:sz w:val="22"/>
+          <w:szCs w:val="22"/>
+        </w:rPr>
+        <w:t xml:space="preserve"> check the cross-validation for the features, which </w:t>
+      </w:r>
+      <w:r>
+        <w:rPr>
+          <w:sz w:val="22"/>
+          <w:szCs w:val="22"/>
+        </w:rPr>
+        <w:t>is</w:t>
+      </w:r>
+      <w:r>
+        <w:rPr>
+          <w:sz w:val="22"/>
+          <w:szCs w:val="22"/>
+        </w:rPr>
+        <w:t xml:space="preserve"> successful</w:t>
+      </w:r>
+      <w:r>
+        <w:rPr>
+          <w:sz w:val="22"/>
+          <w:szCs w:val="22"/>
+        </w:rPr>
+        <w:t>, and evaluat</w:t>
+      </w:r>
+      <w:r>
+        <w:rPr>
+          <w:sz w:val="22"/>
+          <w:szCs w:val="22"/>
+        </w:rPr>
+        <w:t>e</w:t>
+      </w:r>
+      <w:r>
+        <w:rPr>
+          <w:sz w:val="22"/>
+          <w:szCs w:val="22"/>
+        </w:rPr>
+        <w:t xml:space="preserve"> the importance of each feature to determine the ticket price. The result is shown in the right panel of </w:t>
+      </w:r>
+      <w:r>
+        <w:rPr>
+          <w:sz w:val="22"/>
+          <w:szCs w:val="22"/>
+        </w:rPr>
+        <w:fldChar w:fldCharType="begin"/>
+      </w:r>
+      <w:r>
+        <w:rPr>
+          <w:sz w:val="22"/>
+          <w:szCs w:val="22"/>
+        </w:rPr>
+        <w:instrText xml:space="preserve"> REF _Ref122340304 \h </w:instrText>
+      </w:r>
+      <w:r>
+        <w:rPr>
+          <w:sz w:val="22"/>
+          <w:szCs w:val="22"/>
+        </w:rPr>
+      </w:r>
+      <w:r>
+        <w:rPr>
+          <w:sz w:val="22"/>
+          <w:szCs w:val="22"/>
+        </w:rPr>
+        <w:fldChar w:fldCharType="separate"/>
+      </w:r>
+      <w:r>
+        <w:t xml:space="preserve">Figure </w:t>
+      </w:r>
+      <w:r>
+        <w:rPr>
+          <w:noProof/>
+        </w:rPr>
+        <w:t>5</w:t>
+      </w:r>
+      <w:r>
+        <w:rPr>
+          <w:sz w:val="22"/>
+          <w:szCs w:val="22"/>
+        </w:rPr>
+        <w:fldChar w:fldCharType="end"/>
+      </w:r>
+      <w:r>
+        <w:rPr>
+          <w:sz w:val="22"/>
+          <w:szCs w:val="22"/>
+        </w:rPr>
+        <w:t xml:space="preserve">. </w:t>
+      </w:r>
+      <w:r>
+        <w:rPr>
+          <w:sz w:val="22"/>
+          <w:szCs w:val="22"/>
+        </w:rPr>
+        <w:t xml:space="preserve">It is well consistent with the correlation heatmap in the left panel of </w:t>
+      </w:r>
+      <w:r>
+        <w:rPr>
+          <w:sz w:val="22"/>
+          <w:szCs w:val="22"/>
+        </w:rPr>
+        <w:fldChar w:fldCharType="begin"/>
+      </w:r>
+      <w:r>
+        <w:rPr>
+          <w:sz w:val="22"/>
+          <w:szCs w:val="22"/>
+        </w:rPr>
+        <w:instrText xml:space="preserve"> REF _Ref122340304 \h </w:instrText>
+      </w:r>
+      <w:r>
+        <w:rPr>
+          <w:sz w:val="22"/>
+          <w:szCs w:val="22"/>
+        </w:rPr>
+      </w:r>
+      <w:r>
+        <w:rPr>
+          <w:sz w:val="22"/>
+          <w:szCs w:val="22"/>
+        </w:rPr>
+        <w:fldChar w:fldCharType="separate"/>
+      </w:r>
+      <w:r>
+        <w:t xml:space="preserve">Figure </w:t>
+      </w:r>
+      <w:r>
+        <w:rPr>
+          <w:noProof/>
+        </w:rPr>
+        <w:t>5</w:t>
+      </w:r>
+      <w:r>
+        <w:rPr>
+          <w:sz w:val="22"/>
+          <w:szCs w:val="22"/>
+        </w:rPr>
+        <w:fldChar w:fldCharType="end"/>
+      </w:r>
+      <w:r>
+        <w:rPr>
+          <w:sz w:val="22"/>
+          <w:szCs w:val="22"/>
+        </w:rPr>
+        <w:t xml:space="preserve">, indicating that we </w:t>
+      </w:r>
+      <w:r>
+        <w:rPr>
+          <w:sz w:val="22"/>
+          <w:szCs w:val="22"/>
+        </w:rPr>
         <w:t>should</w:t>
       </w:r>
       <w:r>
-        <w:t xml:space="preserve"> </w:t>
-      </w:r>
-      <w:r>
-        <w:lastRenderedPageBreak/>
-        <w:t xml:space="preserve">focus </w:t>
-      </w:r>
-      <w:r>
+        <w:rPr>
+          <w:sz w:val="22"/>
+          <w:szCs w:val="22"/>
+        </w:rPr>
+        <w:t xml:space="preserve"> focus </w:t>
+      </w:r>
+      <w:r>
+        <w:rPr>
+          <w:sz w:val="22"/>
+          <w:szCs w:val="22"/>
+        </w:rPr>
         <w:t xml:space="preserve">on </w:t>
       </w:r>
       <w:r>
+        <w:rPr>
+          <w:sz w:val="22"/>
+          <w:szCs w:val="22"/>
+        </w:rPr>
         <w:t xml:space="preserve">the number of fast </w:t>
       </w:r>
       <w:r>
+        <w:rPr>
+          <w:sz w:val="22"/>
+          <w:szCs w:val="22"/>
+        </w:rPr>
         <w:t>four-person</w:t>
       </w:r>
       <w:r>
+        <w:rPr>
+          <w:sz w:val="22"/>
+          <w:szCs w:val="22"/>
+        </w:rPr>
         <w:t xml:space="preserve"> chairlifts, count of the total runs on the resort, vertical drop, and the total area covered by snow making machines. </w:t>
       </w:r>
     </w:p>
     <w:p>
       <w:pPr>
-        <w:jc w:val="both"/>
-      </w:pPr>
-      <w:r>
-        <w:t>Position of WMR in market share</w:t>
-      </w:r>
-    </w:p>
-    <w:p>
-      <w:pPr>
+        <w:keepNext/>
         <w:jc w:val="both"/>
       </w:pPr>
       <w:r>
@@ -1069,7 +2502,7 @@
                     <pic:cNvPicPr/>
                   </pic:nvPicPr>
                   <pic:blipFill>
-                    <a:blip r:embed="rId10">
+                    <a:blip r:embed="rId22">
                       <a:extLst>
                         <a:ext uri="{28A0092B-C50C-407E-A947-70E740481C1C}">
                           <a14:useLocalDpi xmlns:a14="http://schemas.microsoft.com/office/drawing/2010/main" val="0"/>
@@ -1098,80 +2531,141 @@
     </w:p>
     <w:p>
       <w:pPr>
-        <w:jc w:val="both"/>
-        <w:rPr>
-          <w:sz w:val="20"/>
-          <w:szCs w:val="20"/>
-        </w:rPr>
-      </w:pPr>
-      <w:r>
-        <w:rPr>
-          <w:sz w:val="20"/>
-          <w:szCs w:val="20"/>
-        </w:rPr>
-        <w:t>Figure 2. Histogram that shows the</w:t>
-      </w:r>
-      <w:r>
-        <w:rPr>
-          <w:sz w:val="20"/>
-          <w:szCs w:val="20"/>
-        </w:rPr>
-        <w:t xml:space="preserve"> distribution of</w:t>
-      </w:r>
-      <w:r>
-        <w:rPr>
-          <w:sz w:val="20"/>
-          <w:szCs w:val="20"/>
-        </w:rPr>
-        <w:t xml:space="preserve"> resorts </w:t>
-      </w:r>
-      <w:r>
-        <w:rPr>
-          <w:sz w:val="20"/>
-          <w:szCs w:val="20"/>
-        </w:rPr>
-        <w:t xml:space="preserve">having the features: Adult ticket price, Vertical drop, the total number of fast </w:t>
-      </w:r>
-      <w:r>
-        <w:rPr>
-          <w:sz w:val="20"/>
-          <w:szCs w:val="20"/>
-        </w:rPr>
-        <w:t>four-person</w:t>
-      </w:r>
-      <w:r>
-        <w:rPr>
-          <w:sz w:val="20"/>
-          <w:szCs w:val="20"/>
-        </w:rPr>
-        <w:t xml:space="preserve"> chairlifts, and the total number of runs. The vertical red dashed line indicates the position where WMR lies. </w:t>
-      </w:r>
-    </w:p>
-    <w:p>
-      <w:pPr>
-        <w:jc w:val="both"/>
-      </w:pPr>
-    </w:p>
-    <w:p>
-      <w:pPr>
-        <w:jc w:val="both"/>
-      </w:pPr>
-      <w:r>
-        <w:t xml:space="preserve">The fitted model by Random Forest Regressor suggests that WMR can increase the ticket price up to $95, which is $14 higher than the current price. Since the error of the model is measured to $10.4, I am confident to support the increase in the ticket price. Fig. 2 </w:t>
-      </w:r>
-      <w:r>
+        <w:pStyle w:val="Caption"/>
+        <w:jc w:val="both"/>
+      </w:pPr>
+      <w:bookmarkStart w:id="7" w:name="_Ref122340360"/>
+      <w:r>
+        <w:t xml:space="preserve">Figure </w:t>
+      </w:r>
+      <w:fldSimple w:instr=" SEQ Figure \* ARABIC ">
+        <w:r>
+          <w:rPr>
+            <w:noProof/>
+          </w:rPr>
+          <w:t>6</w:t>
+        </w:r>
+      </w:fldSimple>
+      <w:bookmarkEnd w:id="7"/>
+      <w:r>
+        <w:t xml:space="preserve">. </w:t>
+      </w:r>
+      <w:r>
+        <w:t>Histogram that shows the distribution of resorts having the features: Adult ticket price, Vertical drop, the total number of fast four-person chairlifts, and the total number of runs. The vertical red dashed line indicates the position where WMR lies.</w:t>
+      </w:r>
+    </w:p>
+    <w:p>
+      <w:pPr>
+        <w:jc w:val="both"/>
+        <w:rPr>
+          <w:sz w:val="18"/>
+          <w:szCs w:val="18"/>
+        </w:rPr>
+      </w:pPr>
+    </w:p>
+    <w:p>
+      <w:pPr>
+        <w:jc w:val="both"/>
+      </w:pPr>
+    </w:p>
+    <w:p>
+      <w:pPr>
+        <w:jc w:val="both"/>
+        <w:rPr>
+          <w:sz w:val="22"/>
+          <w:szCs w:val="22"/>
+        </w:rPr>
+      </w:pPr>
+      <w:r>
+        <w:rPr>
+          <w:sz w:val="22"/>
+          <w:szCs w:val="22"/>
+        </w:rPr>
+        <w:t xml:space="preserve">The fitted model by Random Forest Regressor suggests that WMR can increase the ticket price up to $95, which is $14 higher than the current price. Since the error of the model is measured to $10.4, I am confident to support the increase in the ticket price. </w:t>
+      </w:r>
+      <w:r>
+        <w:rPr>
+          <w:sz w:val="22"/>
+          <w:szCs w:val="22"/>
+        </w:rPr>
+        <w:fldChar w:fldCharType="begin"/>
+      </w:r>
+      <w:r>
+        <w:rPr>
+          <w:sz w:val="22"/>
+          <w:szCs w:val="22"/>
+        </w:rPr>
+        <w:instrText xml:space="preserve"> REF _Ref122340360 \h </w:instrText>
+      </w:r>
+      <w:r>
+        <w:rPr>
+          <w:sz w:val="22"/>
+          <w:szCs w:val="22"/>
+        </w:rPr>
+      </w:r>
+      <w:r>
+        <w:rPr>
+          <w:sz w:val="22"/>
+          <w:szCs w:val="22"/>
+        </w:rPr>
+        <w:fldChar w:fldCharType="separate"/>
+      </w:r>
+      <w:r>
+        <w:t xml:space="preserve">Figure </w:t>
+      </w:r>
+      <w:r>
+        <w:rPr>
+          <w:noProof/>
+        </w:rPr>
+        <w:t>6</w:t>
+      </w:r>
+      <w:r>
+        <w:rPr>
+          <w:sz w:val="22"/>
+          <w:szCs w:val="22"/>
+        </w:rPr>
+        <w:fldChar w:fldCharType="end"/>
+      </w:r>
+      <w:r>
+        <w:rPr>
+          <w:sz w:val="22"/>
+          <w:szCs w:val="22"/>
+        </w:rPr>
+        <w:t xml:space="preserve"> </w:t>
+      </w:r>
+      <w:r>
+        <w:rPr>
+          <w:sz w:val="22"/>
+          <w:szCs w:val="22"/>
+        </w:rPr>
         <w:t>shows</w:t>
       </w:r>
       <w:r>
+        <w:rPr>
+          <w:sz w:val="22"/>
+          <w:szCs w:val="22"/>
+        </w:rPr>
         <w:t xml:space="preserve"> the histograms </w:t>
       </w:r>
       <w:r>
+        <w:rPr>
+          <w:sz w:val="22"/>
+          <w:szCs w:val="22"/>
+        </w:rPr>
         <w:t xml:space="preserve">of important features with marking where WMR sits in the distribution. Although the ticket price at WMR is quite high compared to </w:t>
       </w:r>
       <w:r>
+        <w:rPr>
+          <w:sz w:val="22"/>
+          <w:szCs w:val="22"/>
+        </w:rPr>
         <w:t xml:space="preserve">the </w:t>
       </w:r>
       <w:r>
+        <w:rPr>
+          <w:sz w:val="22"/>
+          <w:szCs w:val="22"/>
+        </w:rPr>
         <w:t xml:space="preserve">average value in market share, WMR has very attractive features among other resorts. This possibly supports that the ticket price at WMR is room to be increased. </w:t>
       </w:r>
     </w:p>
@@ -1182,6 +2676,228 @@
     </w:p>
     <w:p>
       <w:pPr>
+        <w:jc w:val="both"/>
+      </w:pPr>
+    </w:p>
+    <w:p>
+      <w:pPr>
+        <w:keepNext/>
+      </w:pPr>
+      <w:r>
+        <w:rPr>
+          <w:noProof/>
+        </w:rPr>
+        <w:drawing>
+          <wp:inline distT="0" distB="0" distL="0" distR="0" wp14:anchorId="227B6564" wp14:editId="7E9E0090">
+            <wp:extent cx="5943600" cy="3198495"/>
+            <wp:effectExtent l="0" t="0" r="0" b="1905"/>
+            <wp:docPr id="12" name="Picture 12" descr="Chart, line chart&#10;&#10;Description automatically generated"/>
+            <wp:cNvGraphicFramePr>
+              <a:graphicFrameLocks xmlns:a="http://schemas.openxmlformats.org/drawingml/2006/main" noChangeAspect="1"/>
+            </wp:cNvGraphicFramePr>
+            <a:graphic xmlns:a="http://schemas.openxmlformats.org/drawingml/2006/main">
+              <a:graphicData uri="http://schemas.openxmlformats.org/drawingml/2006/picture">
+                <pic:pic xmlns:pic="http://schemas.openxmlformats.org/drawingml/2006/picture">
+                  <pic:nvPicPr>
+                    <pic:cNvPr id="12" name="Picture 12" descr="Chart, line chart&#10;&#10;Description automatically generated"/>
+                    <pic:cNvPicPr/>
+                  </pic:nvPicPr>
+                  <pic:blipFill>
+                    <a:blip r:embed="rId23"/>
+                    <a:stretch>
+                      <a:fillRect/>
+                    </a:stretch>
+                  </pic:blipFill>
+                  <pic:spPr>
+                    <a:xfrm>
+                      <a:off x="0" y="0"/>
+                      <a:ext cx="5943600" cy="3198495"/>
+                    </a:xfrm>
+                    <a:prstGeom prst="rect">
+                      <a:avLst/>
+                    </a:prstGeom>
+                  </pic:spPr>
+                </pic:pic>
+              </a:graphicData>
+            </a:graphic>
+          </wp:inline>
+        </w:drawing>
+      </w:r>
+    </w:p>
+    <w:p>
+      <w:pPr>
+        <w:pStyle w:val="Caption"/>
+      </w:pPr>
+      <w:bookmarkStart w:id="8" w:name="_Ref122344427"/>
+      <w:r>
+        <w:t xml:space="preserve">Figure </w:t>
+      </w:r>
+      <w:fldSimple w:instr=" SEQ Figure \* ARABIC ">
+        <w:r>
+          <w:rPr>
+            <w:noProof/>
+          </w:rPr>
+          <w:t>7</w:t>
+        </w:r>
+      </w:fldSimple>
+      <w:bookmarkEnd w:id="8"/>
+      <w:r>
+        <w:t>. Prediction of Ticket Prices as a function of run closed</w:t>
+      </w:r>
+    </w:p>
+    <w:p>
+      <w:pPr>
+        <w:jc w:val="both"/>
+      </w:pPr>
+    </w:p>
+    <w:p>
+      <w:pPr>
+        <w:jc w:val="both"/>
+        <w:rPr>
+          <w:b/>
+          <w:bCs/>
+        </w:rPr>
+      </w:pPr>
+      <w:r>
+        <w:rPr>
+          <w:b/>
+          <w:bCs/>
+        </w:rPr>
+        <w:t>Further suggestion</w:t>
+      </w:r>
+    </w:p>
+    <w:p>
+      <w:pPr>
+        <w:jc w:val="both"/>
+        <w:rPr>
+          <w:sz w:val="22"/>
+          <w:szCs w:val="22"/>
+        </w:rPr>
+      </w:pPr>
+      <w:r>
+        <w:rPr>
+          <w:sz w:val="22"/>
+          <w:szCs w:val="22"/>
+        </w:rPr>
+        <w:t xml:space="preserve">Our model suggests that the ticket price can be further increased without risk if WMR </w:t>
+      </w:r>
+      <w:r>
+        <w:rPr>
+          <w:sz w:val="22"/>
+          <w:szCs w:val="22"/>
+        </w:rPr>
+        <w:t>increases</w:t>
+      </w:r>
+      <w:r>
+        <w:rPr>
+          <w:sz w:val="22"/>
+          <w:szCs w:val="22"/>
+        </w:rPr>
+        <w:t xml:space="preserve"> the vertical drop by adding a run to a point 150 feet lower down. Although this requires the installation of </w:t>
+      </w:r>
+      <w:r>
+        <w:rPr>
+          <w:sz w:val="22"/>
+          <w:szCs w:val="22"/>
+        </w:rPr>
+        <w:t>additional chairlifts</w:t>
+      </w:r>
+      <w:r>
+        <w:rPr>
+          <w:sz w:val="22"/>
+          <w:szCs w:val="22"/>
+        </w:rPr>
+        <w:t xml:space="preserve"> to bring skiers back up, the increase </w:t>
+      </w:r>
+      <w:r>
+        <w:rPr>
+          <w:sz w:val="22"/>
+          <w:szCs w:val="22"/>
+        </w:rPr>
+        <w:t>in</w:t>
+      </w:r>
+      <w:r>
+        <w:rPr>
+          <w:sz w:val="22"/>
+          <w:szCs w:val="22"/>
+        </w:rPr>
+        <w:t xml:space="preserve"> revenue is measured to $3.5M, which will cover the </w:t>
+      </w:r>
+      <w:r>
+        <w:rPr>
+          <w:sz w:val="22"/>
+          <w:szCs w:val="22"/>
+        </w:rPr>
+        <w:t xml:space="preserve">additional operating cost. </w:t>
+      </w:r>
+      <w:r>
+        <w:rPr>
+          <w:sz w:val="22"/>
+          <w:szCs w:val="22"/>
+        </w:rPr>
+        <w:t xml:space="preserve">Otherwise, the model says closing one run makes no difference, but closing 2 and 3 successively reduces support for ticket price and thus revenue (see </w:t>
+      </w:r>
+      <w:r>
+        <w:rPr>
+          <w:sz w:val="22"/>
+          <w:szCs w:val="22"/>
+        </w:rPr>
+        <w:fldChar w:fldCharType="begin"/>
+      </w:r>
+      <w:r>
+        <w:rPr>
+          <w:sz w:val="22"/>
+          <w:szCs w:val="22"/>
+        </w:rPr>
+        <w:instrText xml:space="preserve"> REF _Ref122344427 \h </w:instrText>
+      </w:r>
+      <w:r>
+        <w:rPr>
+          <w:sz w:val="22"/>
+          <w:szCs w:val="22"/>
+        </w:rPr>
+      </w:r>
+      <w:r>
+        <w:rPr>
+          <w:sz w:val="22"/>
+          <w:szCs w:val="22"/>
+        </w:rPr>
+        <w:fldChar w:fldCharType="separate"/>
+      </w:r>
+      <w:r>
+        <w:t xml:space="preserve">Figure </w:t>
+      </w:r>
+      <w:r>
+        <w:rPr>
+          <w:noProof/>
+        </w:rPr>
+        <w:t>7</w:t>
+      </w:r>
+      <w:r>
+        <w:rPr>
+          <w:sz w:val="22"/>
+          <w:szCs w:val="22"/>
+        </w:rPr>
+        <w:fldChar w:fldCharType="end"/>
+      </w:r>
+      <w:r>
+        <w:rPr>
+          <w:sz w:val="22"/>
+          <w:szCs w:val="22"/>
+        </w:rPr>
+        <w:t>).</w:t>
+      </w:r>
+    </w:p>
+    <w:p>
+      <w:pPr>
+        <w:jc w:val="both"/>
+      </w:pPr>
+    </w:p>
+    <w:p>
+      <w:pPr>
+        <w:pBdr>
+          <w:bottom w:val="single" w:sz="6" w:space="1" w:color="auto"/>
+        </w:pBdr>
         <w:jc w:val="both"/>
         <w:rPr>
           <w:b/>
@@ -1197,90 +2913,60 @@
           <w:sz w:val="28"/>
           <w:szCs w:val="28"/>
         </w:rPr>
-        <w:t>Further suggestion</w:t>
-      </w:r>
-    </w:p>
-    <w:p>
-      <w:pPr>
-        <w:jc w:val="both"/>
-      </w:pPr>
-      <w:r>
-        <w:t xml:space="preserve">Our model suggests that the ticket price can be further increased without risk if WMR </w:t>
-      </w:r>
-      <w:r>
-        <w:t>increases</w:t>
-      </w:r>
-      <w:r>
-        <w:t xml:space="preserve"> the vertical drop by adding a run to a point 150 feet lower down. Although this requires the installation of </w:t>
-      </w:r>
-      <w:r>
-        <w:t>additional chairlifts</w:t>
-      </w:r>
-      <w:r>
-        <w:t xml:space="preserve"> to bring skiers back up, the increase </w:t>
-      </w:r>
-      <w:r>
-        <w:t>in</w:t>
-      </w:r>
-      <w:r>
-        <w:t xml:space="preserve"> revenue is measured to $3.5M, which will cover the </w:t>
-      </w:r>
-      <w:r>
-        <w:t xml:space="preserve">additional operating cost. </w:t>
-      </w:r>
-    </w:p>
-    <w:p>
-      <w:pPr>
-        <w:jc w:val="both"/>
-      </w:pPr>
-    </w:p>
-    <w:p>
-      <w:pPr>
-        <w:pBdr>
-          <w:bottom w:val="single" w:sz="6" w:space="1" w:color="auto"/>
-        </w:pBdr>
-        <w:jc w:val="both"/>
-        <w:rPr>
-          <w:b/>
-          <w:bCs/>
-          <w:sz w:val="32"/>
-          <w:szCs w:val="32"/>
-        </w:rPr>
-      </w:pPr>
-      <w:r>
-        <w:rPr>
-          <w:b/>
-          <w:bCs/>
-          <w:sz w:val="32"/>
-          <w:szCs w:val="32"/>
-        </w:rPr>
-        <w:lastRenderedPageBreak/>
         <w:t>Conclusion</w:t>
       </w:r>
     </w:p>
     <w:p>
       <w:pPr>
         <w:jc w:val="both"/>
-      </w:pPr>
-      <w:r>
+        <w:rPr>
+          <w:sz w:val="22"/>
+          <w:szCs w:val="22"/>
+        </w:rPr>
+      </w:pPr>
+      <w:r>
+        <w:rPr>
+          <w:sz w:val="22"/>
+          <w:szCs w:val="22"/>
+        </w:rPr>
         <w:t xml:space="preserve">After exploring the data for the resorts in the US and applying our model for the ticket to get </w:t>
       </w:r>
       <w:r>
+        <w:rPr>
+          <w:sz w:val="22"/>
+          <w:szCs w:val="22"/>
+        </w:rPr>
         <w:t xml:space="preserve">an </w:t>
       </w:r>
       <w:r>
+        <w:rPr>
+          <w:sz w:val="22"/>
+          <w:szCs w:val="22"/>
+        </w:rPr>
         <w:t xml:space="preserve">insight </w:t>
       </w:r>
       <w:r>
+        <w:rPr>
+          <w:sz w:val="22"/>
+          <w:szCs w:val="22"/>
+        </w:rPr>
         <w:t>into</w:t>
       </w:r>
       <w:r>
+        <w:rPr>
+          <w:sz w:val="22"/>
+          <w:szCs w:val="22"/>
+        </w:rPr>
         <w:t xml:space="preserve"> WMR’s potential scenarios for increasing revenue, we conclude that</w:t>
       </w:r>
     </w:p>
     <w:p>
       <w:pPr>
         <w:jc w:val="both"/>
+        <w:rPr>
+          <w:sz w:val="22"/>
+          <w:szCs w:val="22"/>
+        </w:rPr>
       </w:pPr>
     </w:p>
     <w:p>
@@ -1293,53 +2979,71 @@
         <w:jc w:val="both"/>
         <w:rPr>
           <w:rFonts w:ascii="Times New Roman" w:hAnsi="Times New Roman" w:cs="Times New Roman"/>
-        </w:rPr>
-      </w:pPr>
-      <w:r>
-        <w:rPr>
-          <w:rFonts w:ascii="Times New Roman" w:hAnsi="Times New Roman" w:cs="Times New Roman"/>
+          <w:sz w:val="22"/>
+          <w:szCs w:val="22"/>
+        </w:rPr>
+      </w:pPr>
+      <w:r>
+        <w:rPr>
+          <w:rFonts w:ascii="Times New Roman" w:hAnsi="Times New Roman" w:cs="Times New Roman"/>
+          <w:sz w:val="22"/>
+          <w:szCs w:val="22"/>
         </w:rPr>
         <w:t>WMR</w:t>
       </w:r>
       <w:r>
         <w:rPr>
           <w:rFonts w:ascii="Times New Roman" w:hAnsi="Times New Roman" w:cs="Times New Roman"/>
+          <w:sz w:val="22"/>
+          <w:szCs w:val="22"/>
         </w:rPr>
         <w:t xml:space="preserve">’s current lift ticket is underpriced and there is </w:t>
       </w:r>
       <w:r>
         <w:rPr>
           <w:rFonts w:ascii="Times New Roman" w:hAnsi="Times New Roman" w:cs="Times New Roman"/>
+          <w:sz w:val="22"/>
+          <w:szCs w:val="22"/>
         </w:rPr>
         <w:t xml:space="preserve">a </w:t>
       </w:r>
       <w:r>
         <w:rPr>
           <w:rFonts w:ascii="Times New Roman" w:hAnsi="Times New Roman" w:cs="Times New Roman"/>
+          <w:sz w:val="22"/>
+          <w:szCs w:val="22"/>
         </w:rPr>
         <w:t xml:space="preserve">room that </w:t>
       </w:r>
       <w:r>
         <w:rPr>
           <w:rFonts w:ascii="Times New Roman" w:hAnsi="Times New Roman" w:cs="Times New Roman"/>
+          <w:sz w:val="22"/>
+          <w:szCs w:val="22"/>
         </w:rPr>
         <w:t>increases</w:t>
       </w:r>
       <w:r>
         <w:rPr>
           <w:rFonts w:ascii="Times New Roman" w:hAnsi="Times New Roman" w:cs="Times New Roman"/>
+          <w:sz w:val="22"/>
+          <w:szCs w:val="22"/>
         </w:rPr>
         <w:t xml:space="preserve"> the</w:t>
       </w:r>
       <w:r>
         <w:rPr>
           <w:rFonts w:ascii="Times New Roman" w:hAnsi="Times New Roman" w:cs="Times New Roman"/>
+          <w:sz w:val="22"/>
+          <w:szCs w:val="22"/>
         </w:rPr>
         <w:t xml:space="preserve"> ticket price up to $95, which is $14 higher than the current price</w:t>
       </w:r>
       <w:r>
         <w:rPr>
           <w:rFonts w:ascii="Times New Roman" w:hAnsi="Times New Roman" w:cs="Times New Roman"/>
+          <w:sz w:val="22"/>
+          <w:szCs w:val="22"/>
         </w:rPr>
         <w:t>,</w:t>
       </w:r>
@@ -1354,19 +3058,17 @@
         <w:jc w:val="both"/>
         <w:rPr>
           <w:rFonts w:ascii="Times New Roman" w:hAnsi="Times New Roman" w:cs="Times New Roman"/>
-        </w:rPr>
-      </w:pPr>
-      <w:r>
-        <w:rPr>
-          <w:rFonts w:ascii="Times New Roman" w:hAnsi="Times New Roman" w:cs="Times New Roman"/>
-        </w:rPr>
-        <w:t>i</w:t>
-      </w:r>
-      <w:r>
-        <w:rPr>
-          <w:rFonts w:ascii="Times New Roman" w:hAnsi="Times New Roman" w:cs="Times New Roman"/>
-        </w:rPr>
-        <w:t>f we assume that the number of visitors would be 350,000 and each visitor would buy 5 tickets on average, the additional revenue would be $26M, which will cover the operating costs for the newly installed chairlift ($1.54M).</w:t>
+          <w:sz w:val="22"/>
+          <w:szCs w:val="22"/>
+        </w:rPr>
+      </w:pPr>
+      <w:r>
+        <w:rPr>
+          <w:rFonts w:ascii="Times New Roman" w:hAnsi="Times New Roman" w:cs="Times New Roman"/>
+          <w:sz w:val="22"/>
+          <w:szCs w:val="22"/>
+        </w:rPr>
+        <w:t>if we assume that the number of visitors would be 350,000 and each visitor would buy 5 tickets on average, the additional revenue would be $26M, which will cover the operating costs for the newly installed chairlift ($1.54M).</w:t>
       </w:r>
     </w:p>
     <w:p>
@@ -1379,29 +3081,31 @@
         <w:jc w:val="both"/>
         <w:rPr>
           <w:rFonts w:ascii="Times New Roman" w:hAnsi="Times New Roman" w:cs="Times New Roman"/>
-        </w:rPr>
-      </w:pPr>
-      <w:r>
-        <w:rPr>
-          <w:rFonts w:ascii="Times New Roman" w:hAnsi="Times New Roman" w:cs="Times New Roman"/>
-        </w:rPr>
-        <w:t xml:space="preserve">our best scenario, which was examined by our regression model, is that </w:t>
-      </w:r>
-      <w:r>
-        <w:rPr>
-          <w:rFonts w:ascii="Times New Roman" w:hAnsi="Times New Roman" w:cs="Times New Roman"/>
-        </w:rPr>
-        <w:t xml:space="preserve">the ticket price can be further increased without risk if WMR </w:t>
-      </w:r>
-      <w:r>
-        <w:rPr>
-          <w:rFonts w:ascii="Times New Roman" w:hAnsi="Times New Roman" w:cs="Times New Roman"/>
+          <w:sz w:val="22"/>
+          <w:szCs w:val="22"/>
+        </w:rPr>
+      </w:pPr>
+      <w:r>
+        <w:rPr>
+          <w:rFonts w:ascii="Times New Roman" w:hAnsi="Times New Roman" w:cs="Times New Roman"/>
+          <w:sz w:val="22"/>
+          <w:szCs w:val="22"/>
+        </w:rPr>
+        <w:t xml:space="preserve">our best scenario, which was examined by our regression model, is that the ticket price can be further increased without risk if WMR </w:t>
+      </w:r>
+      <w:r>
+        <w:rPr>
+          <w:rFonts w:ascii="Times New Roman" w:hAnsi="Times New Roman" w:cs="Times New Roman"/>
+          <w:sz w:val="22"/>
+          <w:szCs w:val="22"/>
         </w:rPr>
         <w:t>increases</w:t>
       </w:r>
       <w:r>
         <w:rPr>
           <w:rFonts w:ascii="Times New Roman" w:hAnsi="Times New Roman" w:cs="Times New Roman"/>
+          <w:sz w:val="22"/>
+          <w:szCs w:val="22"/>
         </w:rPr>
         <w:t xml:space="preserve"> the vertical drop by adding a run to a point 150 feet lower down.</w:t>
       </w:r>
@@ -1425,62 +3129,98 @@
         <w:rPr>
           <w:b/>
           <w:bCs/>
-          <w:sz w:val="32"/>
-          <w:szCs w:val="32"/>
+          <w:sz w:val="28"/>
+          <w:szCs w:val="28"/>
         </w:rPr>
       </w:pPr>
       <w:r>
         <w:rPr>
           <w:b/>
           <w:bCs/>
-          <w:sz w:val="32"/>
-          <w:szCs w:val="32"/>
+          <w:sz w:val="28"/>
+          <w:szCs w:val="28"/>
         </w:rPr>
         <w:t>Next step</w:t>
       </w:r>
     </w:p>
     <w:p>
-      <w:r>
+      <w:pPr>
+        <w:rPr>
+          <w:sz w:val="22"/>
+          <w:szCs w:val="22"/>
+        </w:rPr>
+      </w:pPr>
+      <w:r>
+        <w:rPr>
+          <w:sz w:val="22"/>
+          <w:szCs w:val="22"/>
+        </w:rPr>
         <w:t xml:space="preserve">There are some deficiencies in the data that limited our modeling to predict the ticket price. It would be useful if we have additional data </w:t>
       </w:r>
       <w:r>
+        <w:rPr>
+          <w:sz w:val="22"/>
+          <w:szCs w:val="22"/>
+        </w:rPr>
         <w:t>regarding</w:t>
       </w:r>
       <w:r>
+        <w:rPr>
+          <w:sz w:val="22"/>
+          <w:szCs w:val="22"/>
+        </w:rPr>
         <w:t xml:space="preserve"> the ticket prices for junior riders and seasonal </w:t>
       </w:r>
       <w:r>
+        <w:rPr>
+          <w:sz w:val="22"/>
+          <w:szCs w:val="22"/>
+        </w:rPr>
         <w:t>tickets</w:t>
       </w:r>
       <w:r>
-        <w:t xml:space="preserve">, and operating </w:t>
-      </w:r>
-      <w:r>
+        <w:rPr>
+          <w:sz w:val="22"/>
+          <w:szCs w:val="22"/>
+        </w:rPr>
+        <w:t xml:space="preserve">, and </w:t>
+      </w:r>
+      <w:r>
+        <w:rPr>
+          <w:sz w:val="22"/>
+          <w:szCs w:val="22"/>
+        </w:rPr>
+        <w:lastRenderedPageBreak/>
+        <w:t xml:space="preserve">operating </w:t>
+      </w:r>
+      <w:r>
+        <w:rPr>
+          <w:sz w:val="22"/>
+          <w:szCs w:val="22"/>
+        </w:rPr>
         <w:t>costs</w:t>
       </w:r>
       <w:r>
+        <w:rPr>
+          <w:sz w:val="22"/>
+          <w:szCs w:val="22"/>
+        </w:rPr>
         <w:t xml:space="preserve"> </w:t>
       </w:r>
       <w:r>
+        <w:rPr>
+          <w:sz w:val="22"/>
+          <w:szCs w:val="22"/>
+        </w:rPr>
         <w:t xml:space="preserve">for each run. It would also be useful if we could have data as to </w:t>
       </w:r>
       <w:r>
         <w:rPr>
+          <w:sz w:val="22"/>
+          <w:szCs w:val="22"/>
           <w:shd w:val="clear" w:color="auto" w:fill="FFFFFF"/>
         </w:rPr>
-        <w:t>how many people like to enjoy night skiing/boarding (</w:t>
-      </w:r>
-      <w:r>
-        <w:rPr>
-          <w:shd w:val="clear" w:color="auto" w:fill="FFFFFF"/>
-        </w:rPr>
-        <w:t>e.g.,</w:t>
-      </w:r>
-      <w:r>
-        <w:rPr>
-          <w:shd w:val="clear" w:color="auto" w:fill="FFFFFF"/>
-        </w:rPr>
-        <w:t xml:space="preserve"> ratio of runs between night and day). This would help to differentiate the ticket price for night skiing from that for day skiing.</w:t>
+        <w:t>how many people like to enjoy night skiing/boarding (e.g., ratio of runs between night and day). This would help to differentiate the ticket price for night skiing from that for day skiing.</w:t>
       </w:r>
     </w:p>
     <w:p>
@@ -1509,8 +3249,8 @@
       </w:pPr>
     </w:p>
     <w:sectPr>
-      <w:headerReference w:type="default" r:id="rId11"/>
-      <w:headerReference w:type="first" r:id="rId12"/>
+      <w:headerReference w:type="default" r:id="rId24"/>
+      <w:headerReference w:type="first" r:id="rId25"/>
       <w:pgSz w:w="12240" w:h="15840"/>
       <w:pgMar w:top="1440" w:right="1440" w:bottom="1440" w:left="1440" w:header="720" w:footer="720" w:gutter="0"/>
       <w:cols w:space="720"/>
@@ -2942,6 +4682,7 @@
   <w:style w:type="character" w:default="1" w:styleId="DefaultParagraphFont">
     <w:name w:val="Default Paragraph Font"/>
     <w:uiPriority w:val="1"/>
+    <w:semiHidden/>
     <w:unhideWhenUsed/>
   </w:style>
   <w:style w:type="table" w:default="1" w:styleId="TableNormal">
@@ -3025,6 +4766,25 @@
     </w:pPr>
     <w:rPr>
       <w:rFonts w:asciiTheme="minorHAnsi" w:eastAsiaTheme="minorEastAsia" w:hAnsiTheme="minorHAnsi" w:cstheme="minorBidi"/>
+    </w:rPr>
+  </w:style>
+  <w:style w:type="paragraph" w:styleId="Caption">
+    <w:name w:val="caption"/>
+    <w:basedOn w:val="Normal"/>
+    <w:next w:val="Normal"/>
+    <w:uiPriority w:val="35"/>
+    <w:unhideWhenUsed/>
+    <w:qFormat/>
+    <w:rsid w:val="00471DAF"/>
+    <w:pPr>
+      <w:spacing w:after="200"/>
+    </w:pPr>
+    <w:rPr>
+      <w:i/>
+      <w:iCs/>
+      <w:color w:val="44546A" w:themeColor="text2"/>
+      <w:sz w:val="18"/>
+      <w:szCs w:val="18"/>
     </w:rPr>
   </w:style>
 </w:styles>

</xml_diff>